<commit_message>
Analyse risque terminée, need relecture faute orthographe
</commit_message>
<xml_diff>
--- a/Analyse de risque detaillee (min 15p).docx
+++ b/Analyse de risque detaillee (min 15p).docx
@@ -3347,7 +3347,12 @@
     </w:p>
     <w:p>
       <w:r>
-        <w:t>Vous nous faites part qu’il y a un nouveau concurrent sur le marché, ce n’est pas forcément une nouvelle négative, la concurrence peut avoir du bon, cela va pouvoir vous aidez à avoir une nouvelle vision de votre marché, votre concurrent ne peut avoir la même stratégie que vous. Mais faites attention à ne pas vous laisser dépasser, cela est déjà arriver à un grand nombre d’entreprise de se reposer sur son marché et que son marché s’écroule pour une raison diverse.</w:t>
+        <w:t>Vous nous faites part qu’il y a un nouveau concurrent sur le marché, ce n’est pas forcément une nouvelle négative, la concurrence peut avoir du bon, cela va pouvoir vous aidez à avoir une nouvelle vision de votre marché, votre concurrent ne peut avoir la même stratégie que vous. Mais faites attention à ne pas vous laisser d</w:t>
+      </w:r>
+      <w:bookmarkStart w:id="19" w:name="_GoBack"/>
+      <w:bookmarkEnd w:id="19"/>
+      <w:r>
+        <w:t>épasser, cela est déjà arriver à un grand nombre d’entreprise de se reposer sur son marché et que son marché s’écroule pour une raison diverse.</w:t>
       </w:r>
     </w:p>
     <w:p>
@@ -3399,7 +3404,7 @@
       <w:pPr>
         <w:pStyle w:val="Lgende"/>
       </w:pPr>
-      <w:bookmarkStart w:id="19" w:name="_Toc36564021"/>
+      <w:bookmarkStart w:id="20" w:name="_Toc36564021"/>
       <w:r>
         <w:t xml:space="preserve">Figure </w:t>
       </w:r>
@@ -3432,7 +3437,7 @@
       <w:r>
         <w:t xml:space="preserve"> stratégie</w:t>
       </w:r>
-      <w:bookmarkEnd w:id="19"/>
+      <w:bookmarkEnd w:id="20"/>
     </w:p>
     <w:p/>
     <w:p>
@@ -3518,7 +3523,7 @@
       <w:pPr>
         <w:pStyle w:val="Lgende"/>
       </w:pPr>
-      <w:bookmarkStart w:id="20" w:name="_Toc36564022"/>
+      <w:bookmarkStart w:id="21" w:name="_Toc36564022"/>
       <w:r>
         <w:t xml:space="preserve">Figure </w:t>
       </w:r>
@@ -3543,7 +3548,7 @@
       <w:r>
         <w:t>: Criticité attaque guerre / terroriste</w:t>
       </w:r>
-      <w:bookmarkEnd w:id="20"/>
+      <w:bookmarkEnd w:id="21"/>
     </w:p>
     <w:p>
       <w:r>
@@ -3609,7 +3614,7 @@
       <w:pPr>
         <w:pStyle w:val="Lgende"/>
       </w:pPr>
-      <w:bookmarkStart w:id="21" w:name="_Toc36564023"/>
+      <w:bookmarkStart w:id="22" w:name="_Toc36564023"/>
       <w:r>
         <w:t xml:space="preserve">Figure </w:t>
       </w:r>
@@ -3634,15 +3639,147 @@
       <w:r>
         <w:t>: Criticité manifestation</w:t>
       </w:r>
-      <w:bookmarkEnd w:id="21"/>
+      <w:bookmarkEnd w:id="22"/>
     </w:p>
     <w:p/>
     <w:p>
       <w:r>
         <w:t>Nous vous proposons comme solution des assurances contre ce genre d’événement ou avoir une trésorerie nécessaire pour payer vos employés pendant plusieurs semaines sans avoir de chiffre d’affaire. Pour certains risques il n’y a pas de solution efficace comme ici.</w:t>
       </w:r>
-      <w:bookmarkStart w:id="22" w:name="_GoBack"/>
-      <w:bookmarkEnd w:id="22"/>
+    </w:p>
+    <w:p/>
+    <w:p/>
+    <w:p/>
+    <w:p/>
+    <w:p/>
+    <w:p/>
+    <w:p/>
+    <w:p/>
+    <w:p/>
+    <w:p/>
+    <w:p/>
+    <w:p/>
+    <w:p/>
+    <w:p/>
+    <w:p/>
+    <w:p>
+      <w:pPr>
+        <w:pStyle w:val="Titre1"/>
+        <w:jc w:val="center"/>
+        <w:rPr>
+          <w:sz w:val="52"/>
+          <w:szCs w:val="52"/>
+        </w:rPr>
+      </w:pPr>
+      <w:r>
+        <w:rPr>
+          <w:sz w:val="52"/>
+          <w:szCs w:val="52"/>
+        </w:rPr>
+        <w:lastRenderedPageBreak/>
+        <w:t>Conclusion</w:t>
+      </w:r>
+    </w:p>
+    <w:p>
+      <w:r>
+        <w:t xml:space="preserve">La gestion des risques implique la mise en place de processus, de méthodes et d'outils afin de traiter les conséquences des événements que </w:t>
+      </w:r>
+      <w:r>
+        <w:t>nous</w:t>
+      </w:r>
+      <w:r>
+        <w:t xml:space="preserve"> </w:t>
+      </w:r>
+      <w:r>
+        <w:t xml:space="preserve">avons </w:t>
+      </w:r>
+      <w:r>
+        <w:t>identifiés comme représentant des menaces importantes pour votre entreprise. Cela pourrait être aussi simple que de mettre de côté des réserves financières afin de faciliter les problèmes de trésorerie s'ils surviennent ou de garantir une sauvegarde informatique efficace et des procédures de soutien des TI pour traiter une panne des systèmes.</w:t>
+      </w:r>
+    </w:p>
+    <w:p>
+      <w:r>
+        <w:t>Les programmes traitant des menaces identifiées au cours de l'évaluation des risques sont souvent appelés les plans de continuité des opérations. Ils indiquent ce que vous devez faire si un événement donné survient, par exemple si un incendie détruit votre bureau. Vous ne pouvez éviter tous les risques, mais les plans de continuité des opérations peuvent minimiser la perturbation de votre activité.</w:t>
+      </w:r>
+    </w:p>
+    <w:p>
+      <w:r>
+        <w:t>Les évaluations des risques changeront de pair avec la croissance de votre entreprise ou en raison de changements internes ou externes. Cela signifie que les processus que vous avez mis en place pour gérer les risques de votre entreprise doivent être revus périodiquement. De telles révisions identifieront les améliorations à apporter aux processus et peuvent également indiquer le fait qu'un processus ne soit plus nécessaire.</w:t>
+      </w:r>
+    </w:p>
+    <w:p/>
+    <w:p>
+      <w:r>
+        <w:t>Il existe quatre façons de traiter ou de gérer chaque risque que vous avez identifié. Vous pouvez :</w:t>
+      </w:r>
+    </w:p>
+    <w:p/>
+    <w:p>
+      <w:pPr>
+        <w:pStyle w:val="Paragraphedeliste"/>
+        <w:numPr>
+          <w:ilvl w:val="0"/>
+          <w:numId w:val="2"/>
+        </w:numPr>
+      </w:pPr>
+      <w:r>
+        <w:t>L’accepter</w:t>
+      </w:r>
+    </w:p>
+    <w:p>
+      <w:pPr>
+        <w:pStyle w:val="Paragraphedeliste"/>
+        <w:numPr>
+          <w:ilvl w:val="0"/>
+          <w:numId w:val="2"/>
+        </w:numPr>
+      </w:pPr>
+      <w:r>
+        <w:t>L</w:t>
+      </w:r>
+      <w:r>
+        <w:t>e transférer</w:t>
+      </w:r>
+    </w:p>
+    <w:p>
+      <w:pPr>
+        <w:pStyle w:val="Paragraphedeliste"/>
+        <w:numPr>
+          <w:ilvl w:val="0"/>
+          <w:numId w:val="2"/>
+        </w:numPr>
+      </w:pPr>
+      <w:r>
+        <w:t>L</w:t>
+      </w:r>
+      <w:r>
+        <w:t>e diminuer</w:t>
+      </w:r>
+    </w:p>
+    <w:p>
+      <w:pPr>
+        <w:pStyle w:val="Paragraphedeliste"/>
+        <w:numPr>
+          <w:ilvl w:val="0"/>
+          <w:numId w:val="2"/>
+        </w:numPr>
+      </w:pPr>
+      <w:r>
+        <w:t>L</w:t>
+      </w:r>
+      <w:r>
+        <w:t>'éliminer</w:t>
+      </w:r>
+    </w:p>
+    <w:p>
+      <w:r>
+        <w:t>Par exemple, vous pourriez décider d'accepter un risque, car le coût relié à son élimination complète est trop élevé. Vous pourriez décider de transférer le risque, ce qui est habituellement effectué avec une assurance. Ou vous pourriez être en mesure de diminuer le risque en introduisant de nouvelles mesures de sécurité ou l'éliminer complètement en changeant la façon dont vous produisez le produit.</w:t>
+      </w:r>
+    </w:p>
+    <w:p>
+      <w:r>
+        <w:t>Lorsque vous aurez évalué et accepté les mesures et les procédures visant à diminuer le risque, ces mesures doivent être mises en place.</w:t>
+      </w:r>
     </w:p>
     <w:sectPr>
       <w:pgSz w:w="11906" w:h="16838"/>
@@ -3657,6 +3794,119 @@
 <file path=word/numbering.xml><?xml version="1.0" encoding="utf-8"?>
 <w:numbering xmlns:wpc="http://schemas.microsoft.com/office/word/2010/wordprocessingCanvas" xmlns:cx="http://schemas.microsoft.com/office/drawing/2014/chartex" xmlns:cx1="http://schemas.microsoft.com/office/drawing/2015/9/8/chartex" xmlns:cx2="http://schemas.microsoft.com/office/drawing/2015/10/21/chartex" xmlns:cx3="http://schemas.microsoft.com/office/drawing/2016/5/9/chartex" xmlns:cx4="http://schemas.microsoft.com/office/drawing/2016/5/10/chartex" xmlns:cx5="http://schemas.microsoft.com/office/drawing/2016/5/11/chartex" xmlns:cx6="http://schemas.microsoft.com/office/drawing/2016/5/12/chartex" xmlns:cx7="http://schemas.microsoft.com/office/drawing/2016/5/13/chartex" xmlns:cx8="http://schemas.microsoft.com/office/drawing/2016/5/14/chartex" xmlns:mc="http://schemas.openxmlformats.org/markup-compatibility/2006" xmlns:aink="http://schemas.microsoft.com/office/drawing/2016/ink" xmlns:am3d="http://schemas.microsoft.com/office/drawing/2017/model3d" xmlns:o="urn:schemas-microsoft-com:office:office" xmlns:r="http://schemas.openxmlformats.org/officeDocument/2006/relationships" xmlns:m="http://schemas.openxmlformats.org/officeDocument/2006/math" xmlns:v="urn:schemas-microsoft-com:vml" xmlns:wp14="http://schemas.microsoft.com/office/word/2010/wordprocessingDrawing" xmlns:wp="http://schemas.openxmlformats.org/drawingml/2006/wordprocessingDrawing" xmlns:w10="urn:schemas-microsoft-com:office:word" xmlns:w="http://schemas.openxmlformats.org/wordprocessingml/2006/main" xmlns:w14="http://schemas.microsoft.com/office/word/2010/wordml" xmlns:w15="http://schemas.microsoft.com/office/word/2012/wordml" xmlns:w16cid="http://schemas.microsoft.com/office/word/2016/wordml/cid" xmlns:w16se="http://schemas.microsoft.com/office/word/2015/wordml/symex" xmlns:wpg="http://schemas.microsoft.com/office/word/2010/wordprocessingGroup" xmlns:wpi="http://schemas.microsoft.com/office/word/2010/wordprocessingInk" xmlns:wne="http://schemas.microsoft.com/office/word/2006/wordml" xmlns:wps="http://schemas.microsoft.com/office/word/2010/wordprocessingShape" mc:Ignorable="w14 w15 w16se w16cid wp14">
   <w:abstractNum w:abstractNumId="0" w15:restartNumberingAfterBreak="0">
+    <w:nsid w:val="57B50176"/>
+    <w:multiLevelType w:val="hybridMultilevel"/>
+    <w:tmpl w:val="AC90B5C4"/>
+    <w:lvl w:ilvl="0" w:tplc="08090001">
+      <w:start w:val="1"/>
+      <w:numFmt w:val="bullet"/>
+      <w:lvlText w:val=""/>
+      <w:lvlJc w:val="left"/>
+      <w:pPr>
+        <w:ind w:left="720" w:hanging="360"/>
+      </w:pPr>
+      <w:rPr>
+        <w:rFonts w:ascii="Symbol" w:hAnsi="Symbol" w:hint="default"/>
+      </w:rPr>
+    </w:lvl>
+    <w:lvl w:ilvl="1" w:tplc="08090003" w:tentative="1">
+      <w:start w:val="1"/>
+      <w:numFmt w:val="bullet"/>
+      <w:lvlText w:val="o"/>
+      <w:lvlJc w:val="left"/>
+      <w:pPr>
+        <w:ind w:left="1440" w:hanging="360"/>
+      </w:pPr>
+      <w:rPr>
+        <w:rFonts w:ascii="Courier New" w:hAnsi="Courier New" w:cs="Courier New" w:hint="default"/>
+      </w:rPr>
+    </w:lvl>
+    <w:lvl w:ilvl="2" w:tplc="08090005" w:tentative="1">
+      <w:start w:val="1"/>
+      <w:numFmt w:val="bullet"/>
+      <w:lvlText w:val=""/>
+      <w:lvlJc w:val="left"/>
+      <w:pPr>
+        <w:ind w:left="2160" w:hanging="360"/>
+      </w:pPr>
+      <w:rPr>
+        <w:rFonts w:ascii="Wingdings" w:hAnsi="Wingdings" w:hint="default"/>
+      </w:rPr>
+    </w:lvl>
+    <w:lvl w:ilvl="3" w:tplc="08090001" w:tentative="1">
+      <w:start w:val="1"/>
+      <w:numFmt w:val="bullet"/>
+      <w:lvlText w:val=""/>
+      <w:lvlJc w:val="left"/>
+      <w:pPr>
+        <w:ind w:left="2880" w:hanging="360"/>
+      </w:pPr>
+      <w:rPr>
+        <w:rFonts w:ascii="Symbol" w:hAnsi="Symbol" w:hint="default"/>
+      </w:rPr>
+    </w:lvl>
+    <w:lvl w:ilvl="4" w:tplc="08090003" w:tentative="1">
+      <w:start w:val="1"/>
+      <w:numFmt w:val="bullet"/>
+      <w:lvlText w:val="o"/>
+      <w:lvlJc w:val="left"/>
+      <w:pPr>
+        <w:ind w:left="3600" w:hanging="360"/>
+      </w:pPr>
+      <w:rPr>
+        <w:rFonts w:ascii="Courier New" w:hAnsi="Courier New" w:cs="Courier New" w:hint="default"/>
+      </w:rPr>
+    </w:lvl>
+    <w:lvl w:ilvl="5" w:tplc="08090005" w:tentative="1">
+      <w:start w:val="1"/>
+      <w:numFmt w:val="bullet"/>
+      <w:lvlText w:val=""/>
+      <w:lvlJc w:val="left"/>
+      <w:pPr>
+        <w:ind w:left="4320" w:hanging="360"/>
+      </w:pPr>
+      <w:rPr>
+        <w:rFonts w:ascii="Wingdings" w:hAnsi="Wingdings" w:hint="default"/>
+      </w:rPr>
+    </w:lvl>
+    <w:lvl w:ilvl="6" w:tplc="08090001" w:tentative="1">
+      <w:start w:val="1"/>
+      <w:numFmt w:val="bullet"/>
+      <w:lvlText w:val=""/>
+      <w:lvlJc w:val="left"/>
+      <w:pPr>
+        <w:ind w:left="5040" w:hanging="360"/>
+      </w:pPr>
+      <w:rPr>
+        <w:rFonts w:ascii="Symbol" w:hAnsi="Symbol" w:hint="default"/>
+      </w:rPr>
+    </w:lvl>
+    <w:lvl w:ilvl="7" w:tplc="08090003" w:tentative="1">
+      <w:start w:val="1"/>
+      <w:numFmt w:val="bullet"/>
+      <w:lvlText w:val="o"/>
+      <w:lvlJc w:val="left"/>
+      <w:pPr>
+        <w:ind w:left="5760" w:hanging="360"/>
+      </w:pPr>
+      <w:rPr>
+        <w:rFonts w:ascii="Courier New" w:hAnsi="Courier New" w:cs="Courier New" w:hint="default"/>
+      </w:rPr>
+    </w:lvl>
+    <w:lvl w:ilvl="8" w:tplc="08090005" w:tentative="1">
+      <w:start w:val="1"/>
+      <w:numFmt w:val="bullet"/>
+      <w:lvlText w:val=""/>
+      <w:lvlJc w:val="left"/>
+      <w:pPr>
+        <w:ind w:left="6480" w:hanging="360"/>
+      </w:pPr>
+      <w:rPr>
+        <w:rFonts w:ascii="Wingdings" w:hAnsi="Wingdings" w:hint="default"/>
+      </w:rPr>
+    </w:lvl>
+  </w:abstractNum>
+  <w:abstractNum w:abstractNumId="1" w15:restartNumberingAfterBreak="0">
     <w:nsid w:val="73E558B5"/>
     <w:multiLevelType w:val="multilevel"/>
     <w:tmpl w:val="6AFA7DEA"/>
@@ -3778,6 +4028,9 @@
     </w:lvl>
   </w:abstractNum>
   <w:num w:numId="1">
+    <w:abstractNumId w:val="1"/>
+  </w:num>
+  <w:num w:numId="2">
     <w:abstractNumId w:val="0"/>
   </w:num>
 </w:numbering>
@@ -4730,7 +4983,7 @@
 </file>
 
 <file path=customXml/itemProps1.xml><?xml version="1.0" encoding="utf-8"?>
-<ds:datastoreItem xmlns:ds="http://schemas.openxmlformats.org/officeDocument/2006/customXml" ds:itemID="{E9B81A63-6A7B-44FD-8AB2-CD763F3ECB16}">
+<ds:datastoreItem xmlns:ds="http://schemas.openxmlformats.org/officeDocument/2006/customXml" ds:itemID="{7F40AF7D-27A8-46A7-A986-12A43B7B0AD2}">
   <ds:schemaRefs>
     <ds:schemaRef ds:uri="http://schemas.openxmlformats.org/officeDocument/2006/bibliography"/>
   </ds:schemaRefs>

</xml_diff>

<commit_message>
Corrigé analyse des risques detaillee
</commit_message>
<xml_diff>
--- a/Analyse de risque detaillee (min 15p).docx
+++ b/Analyse de risque detaillee (min 15p).docx
@@ -1,6 +1,6 @@
 
 <file path=word/document.xml><?xml version="1.0" encoding="utf-8"?>
-<w:document xmlns:wpc="http://schemas.microsoft.com/office/word/2010/wordprocessingCanvas" xmlns:cx="http://schemas.microsoft.com/office/drawing/2014/chartex" xmlns:cx1="http://schemas.microsoft.com/office/drawing/2015/9/8/chartex" xmlns:cx2="http://schemas.microsoft.com/office/drawing/2015/10/21/chartex" xmlns:cx3="http://schemas.microsoft.com/office/drawing/2016/5/9/chartex" xmlns:cx4="http://schemas.microsoft.com/office/drawing/2016/5/10/chartex" xmlns:cx5="http://schemas.microsoft.com/office/drawing/2016/5/11/chartex" xmlns:cx6="http://schemas.microsoft.com/office/drawing/2016/5/12/chartex" xmlns:cx7="http://schemas.microsoft.com/office/drawing/2016/5/13/chartex" xmlns:cx8="http://schemas.microsoft.com/office/drawing/2016/5/14/chartex" xmlns:mc="http://schemas.openxmlformats.org/markup-compatibility/2006" xmlns:aink="http://schemas.microsoft.com/office/drawing/2016/ink" xmlns:am3d="http://schemas.microsoft.com/office/drawing/2017/model3d" xmlns:o="urn:schemas-microsoft-com:office:office" xmlns:r="http://schemas.openxmlformats.org/officeDocument/2006/relationships" xmlns:m="http://schemas.openxmlformats.org/officeDocument/2006/math" xmlns:v="urn:schemas-microsoft-com:vml" xmlns:wp14="http://schemas.microsoft.com/office/word/2010/wordprocessingDrawing" xmlns:wp="http://schemas.openxmlformats.org/drawingml/2006/wordprocessingDrawing" xmlns:w10="urn:schemas-microsoft-com:office:word" xmlns:w="http://schemas.openxmlformats.org/wordprocessingml/2006/main" xmlns:w14="http://schemas.microsoft.com/office/word/2010/wordml" xmlns:w15="http://schemas.microsoft.com/office/word/2012/wordml" xmlns:w16cid="http://schemas.microsoft.com/office/word/2016/wordml/cid" xmlns:w16se="http://schemas.microsoft.com/office/word/2015/wordml/symex" xmlns:wpg="http://schemas.microsoft.com/office/word/2010/wordprocessingGroup" xmlns:wpi="http://schemas.microsoft.com/office/word/2010/wordprocessingInk" xmlns:wne="http://schemas.microsoft.com/office/word/2006/wordml" xmlns:wps="http://schemas.microsoft.com/office/word/2010/wordprocessingShape" mc:Ignorable="w14 w15 w16se w16cid wp14">
+<w:document xmlns:wpc="http://schemas.microsoft.com/office/word/2010/wordprocessingCanvas" xmlns:cx="http://schemas.microsoft.com/office/drawing/2014/chartex" xmlns:cx1="http://schemas.microsoft.com/office/drawing/2015/9/8/chartex" xmlns:cx2="http://schemas.microsoft.com/office/drawing/2015/10/21/chartex" xmlns:cx3="http://schemas.microsoft.com/office/drawing/2016/5/9/chartex" xmlns:cx4="http://schemas.microsoft.com/office/drawing/2016/5/10/chartex" xmlns:cx5="http://schemas.microsoft.com/office/drawing/2016/5/11/chartex" xmlns:cx6="http://schemas.microsoft.com/office/drawing/2016/5/12/chartex" xmlns:cx7="http://schemas.microsoft.com/office/drawing/2016/5/13/chartex" xmlns:cx8="http://schemas.microsoft.com/office/drawing/2016/5/14/chartex" xmlns:mc="http://schemas.openxmlformats.org/markup-compatibility/2006" xmlns:aink="http://schemas.microsoft.com/office/drawing/2016/ink" xmlns:am3d="http://schemas.microsoft.com/office/drawing/2017/model3d" xmlns:o="urn:schemas-microsoft-com:office:office" xmlns:r="http://schemas.openxmlformats.org/officeDocument/2006/relationships" xmlns:m="http://schemas.openxmlformats.org/officeDocument/2006/math" xmlns:v="urn:schemas-microsoft-com:vml" xmlns:wp14="http://schemas.microsoft.com/office/word/2010/wordprocessingDrawing" xmlns:wp="http://schemas.openxmlformats.org/drawingml/2006/wordprocessingDrawing" xmlns:w10="urn:schemas-microsoft-com:office:word" xmlns:w="http://schemas.openxmlformats.org/wordprocessingml/2006/main" xmlns:w14="http://schemas.microsoft.com/office/word/2010/wordml" xmlns:w15="http://schemas.microsoft.com/office/word/2012/wordml" xmlns:w16cex="http://schemas.microsoft.com/office/word/2018/wordml/cex" xmlns:w16cid="http://schemas.microsoft.com/office/word/2016/wordml/cid" xmlns:w16="http://schemas.microsoft.com/office/word/2018/wordml" xmlns:w16se="http://schemas.microsoft.com/office/word/2015/wordml/symex" xmlns:wpg="http://schemas.microsoft.com/office/word/2010/wordprocessingGroup" xmlns:wpi="http://schemas.microsoft.com/office/word/2010/wordprocessingInk" xmlns:wne="http://schemas.microsoft.com/office/word/2006/wordml" xmlns:wps="http://schemas.microsoft.com/office/word/2010/wordprocessingShape" mc:Ignorable="w14 w15 w16se w16cid w16 w16cex wp14">
   <w:body>
     <w:p>
       <w:pPr>
@@ -320,7 +320,9 @@
           <w:tab w:val="right" w:leader="dot" w:pos="9016"/>
         </w:tabs>
         <w:rPr>
+          <w:rFonts w:eastAsiaTheme="minorEastAsia"/>
           <w:noProof/>
+          <w:lang w:eastAsia="fr-FR"/>
         </w:rPr>
       </w:pPr>
       <w:r>
@@ -347,7 +349,7 @@
         </w:rPr>
         <w:fldChar w:fldCharType="separate"/>
       </w:r>
-      <w:hyperlink w:anchor="_Toc36564011" w:history="1">
+      <w:hyperlink w:anchor="_Toc36735875" w:history="1">
         <w:r>
           <w:rPr>
             <w:rStyle w:val="Lienhypertexte"/>
@@ -374,7 +376,7 @@
             <w:noProof/>
             <w:webHidden/>
           </w:rPr>
-          <w:instrText xml:space="preserve"> PAGEREF _Toc36564011 \h </w:instrText>
+          <w:instrText xml:space="preserve"> PAGEREF _Toc36735875 \h </w:instrText>
         </w:r>
         <w:r>
           <w:rPr>
@@ -394,7 +396,7 @@
             <w:noProof/>
             <w:webHidden/>
           </w:rPr>
-          <w:t>5</w:t>
+          <w:t>6</w:t>
         </w:r>
         <w:r>
           <w:rPr>
@@ -412,10 +414,12 @@
           <w:tab w:val="right" w:leader="dot" w:pos="9016"/>
         </w:tabs>
         <w:rPr>
+          <w:rFonts w:eastAsiaTheme="minorEastAsia"/>
           <w:noProof/>
-        </w:rPr>
-      </w:pPr>
-      <w:hyperlink w:anchor="_Toc36564012" w:history="1">
+          <w:lang w:eastAsia="fr-FR"/>
+        </w:rPr>
+      </w:pPr>
+      <w:hyperlink w:anchor="_Toc36735876" w:history="1">
         <w:r>
           <w:rPr>
             <w:rStyle w:val="Lienhypertexte"/>
@@ -442,7 +446,7 @@
             <w:noProof/>
             <w:webHidden/>
           </w:rPr>
-          <w:instrText xml:space="preserve"> PAGEREF _Toc36564012 \h </w:instrText>
+          <w:instrText xml:space="preserve"> PAGEREF _Toc36735876 \h </w:instrText>
         </w:r>
         <w:r>
           <w:rPr>
@@ -462,7 +466,7 @@
             <w:noProof/>
             <w:webHidden/>
           </w:rPr>
-          <w:t>6</w:t>
+          <w:t>7</w:t>
         </w:r>
         <w:r>
           <w:rPr>
@@ -480,10 +484,12 @@
           <w:tab w:val="right" w:leader="dot" w:pos="9016"/>
         </w:tabs>
         <w:rPr>
+          <w:rFonts w:eastAsiaTheme="minorEastAsia"/>
           <w:noProof/>
-        </w:rPr>
-      </w:pPr>
-      <w:hyperlink w:anchor="_Toc36564013" w:history="1">
+          <w:lang w:eastAsia="fr-FR"/>
+        </w:rPr>
+      </w:pPr>
+      <w:hyperlink w:anchor="_Toc36735877" w:history="1">
         <w:r>
           <w:rPr>
             <w:rStyle w:val="Lienhypertexte"/>
@@ -510,7 +516,7 @@
             <w:noProof/>
             <w:webHidden/>
           </w:rPr>
-          <w:instrText xml:space="preserve"> PAGEREF _Toc36564013 \h </w:instrText>
+          <w:instrText xml:space="preserve"> PAGEREF _Toc36735877 \h </w:instrText>
         </w:r>
         <w:r>
           <w:rPr>
@@ -548,10 +554,12 @@
           <w:tab w:val="right" w:leader="dot" w:pos="9016"/>
         </w:tabs>
         <w:rPr>
+          <w:rFonts w:eastAsiaTheme="minorEastAsia"/>
           <w:noProof/>
-        </w:rPr>
-      </w:pPr>
-      <w:hyperlink w:anchor="_Toc36564014" w:history="1">
+          <w:lang w:eastAsia="fr-FR"/>
+        </w:rPr>
+      </w:pPr>
+      <w:hyperlink w:anchor="_Toc36735878" w:history="1">
         <w:r>
           <w:rPr>
             <w:rStyle w:val="Lienhypertexte"/>
@@ -578,7 +586,7 @@
             <w:noProof/>
             <w:webHidden/>
           </w:rPr>
-          <w:instrText xml:space="preserve"> PAGEREF _Toc36564014 \h </w:instrText>
+          <w:instrText xml:space="preserve"> PAGEREF _Toc36735878 \h </w:instrText>
         </w:r>
         <w:r>
           <w:rPr>
@@ -598,7 +606,7 @@
             <w:noProof/>
             <w:webHidden/>
           </w:rPr>
-          <w:t>7</w:t>
+          <w:t>8</w:t>
         </w:r>
         <w:r>
           <w:rPr>
@@ -616,10 +624,12 @@
           <w:tab w:val="right" w:leader="dot" w:pos="9016"/>
         </w:tabs>
         <w:rPr>
+          <w:rFonts w:eastAsiaTheme="minorEastAsia"/>
           <w:noProof/>
-        </w:rPr>
-      </w:pPr>
-      <w:hyperlink w:anchor="_Toc36564015" w:history="1">
+          <w:lang w:eastAsia="fr-FR"/>
+        </w:rPr>
+      </w:pPr>
+      <w:hyperlink w:anchor="_Toc36735879" w:history="1">
         <w:r>
           <w:rPr>
             <w:rStyle w:val="Lienhypertexte"/>
@@ -646,7 +656,7 @@
             <w:noProof/>
             <w:webHidden/>
           </w:rPr>
-          <w:instrText xml:space="preserve"> PAGEREF _Toc36564015 \h </w:instrText>
+          <w:instrText xml:space="preserve"> PAGEREF _Toc36735879 \h </w:instrText>
         </w:r>
         <w:r>
           <w:rPr>
@@ -666,7 +676,7 @@
             <w:noProof/>
             <w:webHidden/>
           </w:rPr>
-          <w:t>8</w:t>
+          <w:t>9</w:t>
         </w:r>
         <w:r>
           <w:rPr>
@@ -684,10 +694,12 @@
           <w:tab w:val="right" w:leader="dot" w:pos="9016"/>
         </w:tabs>
         <w:rPr>
+          <w:rFonts w:eastAsiaTheme="minorEastAsia"/>
           <w:noProof/>
-        </w:rPr>
-      </w:pPr>
-      <w:hyperlink w:anchor="_Toc36564016" w:history="1">
+          <w:lang w:eastAsia="fr-FR"/>
+        </w:rPr>
+      </w:pPr>
+      <w:hyperlink w:anchor="_Toc36735880" w:history="1">
         <w:r>
           <w:rPr>
             <w:rStyle w:val="Lienhypertexte"/>
@@ -714,7 +726,7 @@
             <w:noProof/>
             <w:webHidden/>
           </w:rPr>
-          <w:instrText xml:space="preserve"> PAGEREF _Toc36564016 \h </w:instrText>
+          <w:instrText xml:space="preserve"> PAGEREF _Toc36735880 \h </w:instrText>
         </w:r>
         <w:r>
           <w:rPr>
@@ -734,7 +746,7 @@
             <w:noProof/>
             <w:webHidden/>
           </w:rPr>
-          <w:t>8</w:t>
+          <w:t>9</w:t>
         </w:r>
         <w:r>
           <w:rPr>
@@ -752,16 +764,18 @@
           <w:tab w:val="right" w:leader="dot" w:pos="9016"/>
         </w:tabs>
         <w:rPr>
+          <w:rFonts w:eastAsiaTheme="minorEastAsia"/>
           <w:noProof/>
-        </w:rPr>
-      </w:pPr>
-      <w:hyperlink w:anchor="_Toc36564017" w:history="1">
+          <w:lang w:eastAsia="fr-FR"/>
+        </w:rPr>
+      </w:pPr>
+      <w:hyperlink w:anchor="_Toc36735881" w:history="1">
         <w:r>
           <w:rPr>
             <w:rStyle w:val="Lienhypertexte"/>
             <w:noProof/>
           </w:rPr>
-          <w:t>Figure 7: Criticité société exterieur</w:t>
+          <w:t>Figure 7: Criticité société extérieure</w:t>
         </w:r>
         <w:r>
           <w:rPr>
@@ -782,7 +796,7 @@
             <w:noProof/>
             <w:webHidden/>
           </w:rPr>
-          <w:instrText xml:space="preserve"> PAGEREF _Toc36564017 \h </w:instrText>
+          <w:instrText xml:space="preserve"> PAGEREF _Toc36735881 \h </w:instrText>
         </w:r>
         <w:r>
           <w:rPr>
@@ -802,7 +816,7 @@
             <w:noProof/>
             <w:webHidden/>
           </w:rPr>
-          <w:t>9</w:t>
+          <w:t>10</w:t>
         </w:r>
         <w:r>
           <w:rPr>
@@ -820,10 +834,12 @@
           <w:tab w:val="right" w:leader="dot" w:pos="9016"/>
         </w:tabs>
         <w:rPr>
+          <w:rFonts w:eastAsiaTheme="minorEastAsia"/>
           <w:noProof/>
-        </w:rPr>
-      </w:pPr>
-      <w:hyperlink w:anchor="_Toc36564018" w:history="1">
+          <w:lang w:eastAsia="fr-FR"/>
+        </w:rPr>
+      </w:pPr>
+      <w:hyperlink w:anchor="_Toc36735882" w:history="1">
         <w:r>
           <w:rPr>
             <w:rStyle w:val="Lienhypertexte"/>
@@ -850,7 +866,7 @@
             <w:noProof/>
             <w:webHidden/>
           </w:rPr>
-          <w:instrText xml:space="preserve"> PAGEREF _Toc36564018 \h </w:instrText>
+          <w:instrText xml:space="preserve"> PAGEREF _Toc36735882 \h </w:instrText>
         </w:r>
         <w:r>
           <w:rPr>
@@ -888,10 +904,12 @@
           <w:tab w:val="right" w:leader="dot" w:pos="9016"/>
         </w:tabs>
         <w:rPr>
+          <w:rFonts w:eastAsiaTheme="minorEastAsia"/>
           <w:noProof/>
-        </w:rPr>
-      </w:pPr>
-      <w:hyperlink w:anchor="_Toc36564019" w:history="1">
+          <w:lang w:eastAsia="fr-FR"/>
+        </w:rPr>
+      </w:pPr>
+      <w:hyperlink w:anchor="_Toc36735883" w:history="1">
         <w:r>
           <w:rPr>
             <w:rStyle w:val="Lienhypertexte"/>
@@ -918,7 +936,7 @@
             <w:noProof/>
             <w:webHidden/>
           </w:rPr>
-          <w:instrText xml:space="preserve"> PAGEREF _Toc36564019 \h </w:instrText>
+          <w:instrText xml:space="preserve"> PAGEREF _Toc36735883 \h </w:instrText>
         </w:r>
         <w:r>
           <w:rPr>
@@ -938,7 +956,7 @@
             <w:noProof/>
             <w:webHidden/>
           </w:rPr>
-          <w:t>10</w:t>
+          <w:t>11</w:t>
         </w:r>
         <w:r>
           <w:rPr>
@@ -956,16 +974,18 @@
           <w:tab w:val="right" w:leader="dot" w:pos="9016"/>
         </w:tabs>
         <w:rPr>
+          <w:rFonts w:eastAsiaTheme="minorEastAsia"/>
           <w:noProof/>
-        </w:rPr>
-      </w:pPr>
-      <w:hyperlink w:anchor="_Toc36564020" w:history="1">
+          <w:lang w:eastAsia="fr-FR"/>
+        </w:rPr>
+      </w:pPr>
+      <w:hyperlink w:anchor="_Toc36735884" w:history="1">
         <w:r>
           <w:rPr>
             <w:rStyle w:val="Lienhypertexte"/>
             <w:noProof/>
           </w:rPr>
-          <w:t>Figure 10: Criticité catastrophe naturel</w:t>
+          <w:t>Figure 10: Criticité catastrophe naturelle</w:t>
         </w:r>
         <w:r>
           <w:rPr>
@@ -986,7 +1006,7 @@
             <w:noProof/>
             <w:webHidden/>
           </w:rPr>
-          <w:instrText xml:space="preserve"> PAGEREF _Toc36564020 \h </w:instrText>
+          <w:instrText xml:space="preserve"> PAGEREF _Toc36735884 \h </w:instrText>
         </w:r>
         <w:r>
           <w:rPr>
@@ -1006,7 +1026,7 @@
             <w:noProof/>
             <w:webHidden/>
           </w:rPr>
-          <w:t>11</w:t>
+          <w:t>12</w:t>
         </w:r>
         <w:r>
           <w:rPr>
@@ -1024,16 +1044,18 @@
           <w:tab w:val="right" w:leader="dot" w:pos="9016"/>
         </w:tabs>
         <w:rPr>
+          <w:rFonts w:eastAsiaTheme="minorEastAsia"/>
           <w:noProof/>
-        </w:rPr>
-      </w:pPr>
-      <w:hyperlink w:anchor="_Toc36564021" w:history="1">
+          <w:lang w:eastAsia="fr-FR"/>
+        </w:rPr>
+      </w:pPr>
+      <w:hyperlink w:anchor="_Toc36735885" w:history="1">
         <w:r>
           <w:rPr>
             <w:rStyle w:val="Lienhypertexte"/>
             <w:noProof/>
           </w:rPr>
-          <w:t>Figure 11: Criticité concurent stratégie</w:t>
+          <w:t>Figure 11: Criticité concurrent stratégie</w:t>
         </w:r>
         <w:r>
           <w:rPr>
@@ -1054,7 +1076,7 @@
             <w:noProof/>
             <w:webHidden/>
           </w:rPr>
-          <w:instrText xml:space="preserve"> PAGEREF _Toc36564021 \h </w:instrText>
+          <w:instrText xml:space="preserve"> PAGEREF _Toc36735885 \h </w:instrText>
         </w:r>
         <w:r>
           <w:rPr>
@@ -1092,10 +1114,12 @@
           <w:tab w:val="right" w:leader="dot" w:pos="9016"/>
         </w:tabs>
         <w:rPr>
+          <w:rFonts w:eastAsiaTheme="minorEastAsia"/>
           <w:noProof/>
-        </w:rPr>
-      </w:pPr>
-      <w:hyperlink w:anchor="_Toc36564022" w:history="1">
+          <w:lang w:eastAsia="fr-FR"/>
+        </w:rPr>
+      </w:pPr>
+      <w:hyperlink w:anchor="_Toc36735886" w:history="1">
         <w:r>
           <w:rPr>
             <w:rStyle w:val="Lienhypertexte"/>
@@ -1122,7 +1146,7 @@
             <w:noProof/>
             <w:webHidden/>
           </w:rPr>
-          <w:instrText xml:space="preserve"> PAGEREF _Toc36564022 \h </w:instrText>
+          <w:instrText xml:space="preserve"> PAGEREF _Toc36735886 \h </w:instrText>
         </w:r>
         <w:r>
           <w:rPr>
@@ -1160,10 +1184,12 @@
           <w:tab w:val="right" w:leader="dot" w:pos="9016"/>
         </w:tabs>
         <w:rPr>
+          <w:rFonts w:eastAsiaTheme="minorEastAsia"/>
           <w:noProof/>
-        </w:rPr>
-      </w:pPr>
-      <w:hyperlink w:anchor="_Toc36564023" w:history="1">
+          <w:lang w:eastAsia="fr-FR"/>
+        </w:rPr>
+      </w:pPr>
+      <w:hyperlink w:anchor="_Toc36735887" w:history="1">
         <w:r>
           <w:rPr>
             <w:rStyle w:val="Lienhypertexte"/>
@@ -1190,7 +1216,7 @@
             <w:noProof/>
             <w:webHidden/>
           </w:rPr>
-          <w:instrText xml:space="preserve"> PAGEREF _Toc36564023 \h </w:instrText>
+          <w:instrText xml:space="preserve"> PAGEREF _Toc36735887 \h </w:instrText>
         </w:r>
         <w:r>
           <w:rPr>
@@ -1378,7 +1404,7 @@
             <w:rPr>
               <w:rFonts w:eastAsiaTheme="minorEastAsia"/>
               <w:noProof/>
-              <w:lang w:val="en-GB" w:eastAsia="en-GB"/>
+              <w:lang w:eastAsia="fr-FR"/>
             </w:rPr>
           </w:pPr>
           <w:r>
@@ -1390,7 +1416,7 @@
           <w:r>
             <w:fldChar w:fldCharType="separate"/>
           </w:r>
-          <w:hyperlink w:anchor="_Toc36555205" w:history="1">
+          <w:hyperlink w:anchor="_Toc36735900" w:history="1">
             <w:r>
               <w:rPr>
                 <w:rStyle w:val="Lienhypertexte"/>
@@ -1402,7 +1428,7 @@
               <w:rPr>
                 <w:rFonts w:eastAsiaTheme="minorEastAsia"/>
                 <w:noProof/>
-                <w:lang w:val="en-GB" w:eastAsia="en-GB"/>
+                <w:lang w:eastAsia="fr-FR"/>
               </w:rPr>
               <w:tab/>
             </w:r>
@@ -1432,7 +1458,7 @@
                 <w:noProof/>
                 <w:webHidden/>
               </w:rPr>
-              <w:instrText xml:space="preserve"> PAGEREF _Toc36555205 \h </w:instrText>
+              <w:instrText xml:space="preserve"> PAGEREF _Toc36735900 \h </w:instrText>
             </w:r>
             <w:r>
               <w:rPr>
@@ -1452,7 +1478,7 @@
                 <w:noProof/>
                 <w:webHidden/>
               </w:rPr>
-              <w:t>4</w:t>
+              <w:t>5</w:t>
             </w:r>
             <w:r>
               <w:rPr>
@@ -1472,10 +1498,10 @@
             <w:rPr>
               <w:rFonts w:eastAsiaTheme="minorEastAsia"/>
               <w:noProof/>
-              <w:lang w:val="en-GB" w:eastAsia="en-GB"/>
+              <w:lang w:eastAsia="fr-FR"/>
             </w:rPr>
           </w:pPr>
-          <w:hyperlink w:anchor="_Toc36555206" w:history="1">
+          <w:hyperlink w:anchor="_Toc36735901" w:history="1">
             <w:r>
               <w:rPr>
                 <w:rStyle w:val="Lienhypertexte"/>
@@ -1502,7 +1528,7 @@
                 <w:noProof/>
                 <w:webHidden/>
               </w:rPr>
-              <w:instrText xml:space="preserve"> PAGEREF _Toc36555206 \h </w:instrText>
+              <w:instrText xml:space="preserve"> PAGEREF _Toc36735901 \h </w:instrText>
             </w:r>
             <w:r>
               <w:rPr>
@@ -1522,7 +1548,7 @@
                 <w:noProof/>
                 <w:webHidden/>
               </w:rPr>
-              <w:t>4</w:t>
+              <w:t>5</w:t>
             </w:r>
             <w:r>
               <w:rPr>
@@ -1542,10 +1568,10 @@
             <w:rPr>
               <w:rFonts w:eastAsiaTheme="minorEastAsia"/>
               <w:noProof/>
-              <w:lang w:val="en-GB" w:eastAsia="en-GB"/>
+              <w:lang w:eastAsia="fr-FR"/>
             </w:rPr>
           </w:pPr>
-          <w:hyperlink w:anchor="_Toc36555207" w:history="1">
+          <w:hyperlink w:anchor="_Toc36735902" w:history="1">
             <w:r>
               <w:rPr>
                 <w:rStyle w:val="Lienhypertexte"/>
@@ -1572,7 +1598,7 @@
                 <w:noProof/>
                 <w:webHidden/>
               </w:rPr>
-              <w:instrText xml:space="preserve"> PAGEREF _Toc36555207 \h </w:instrText>
+              <w:instrText xml:space="preserve"> PAGEREF _Toc36735902 \h </w:instrText>
             </w:r>
             <w:r>
               <w:rPr>
@@ -1592,7 +1618,7 @@
                 <w:noProof/>
                 <w:webHidden/>
               </w:rPr>
-              <w:t>4</w:t>
+              <w:t>5</w:t>
             </w:r>
             <w:r>
               <w:rPr>
@@ -1612,10 +1638,10 @@
             <w:rPr>
               <w:rFonts w:eastAsiaTheme="minorEastAsia"/>
               <w:noProof/>
-              <w:lang w:val="en-GB" w:eastAsia="en-GB"/>
+              <w:lang w:eastAsia="fr-FR"/>
             </w:rPr>
           </w:pPr>
-          <w:hyperlink w:anchor="_Toc36555208" w:history="1">
+          <w:hyperlink w:anchor="_Toc36735903" w:history="1">
             <w:r>
               <w:rPr>
                 <w:rStyle w:val="Lienhypertexte"/>
@@ -1642,7 +1668,7 @@
                 <w:noProof/>
                 <w:webHidden/>
               </w:rPr>
-              <w:instrText xml:space="preserve"> PAGEREF _Toc36555208 \h </w:instrText>
+              <w:instrText xml:space="preserve"> PAGEREF _Toc36735903 \h </w:instrText>
             </w:r>
             <w:r>
               <w:rPr>
@@ -1662,7 +1688,7 @@
                 <w:noProof/>
                 <w:webHidden/>
               </w:rPr>
-              <w:t>4</w:t>
+              <w:t>5</w:t>
             </w:r>
             <w:r>
               <w:rPr>
@@ -1682,10 +1708,10 @@
             <w:rPr>
               <w:rFonts w:eastAsiaTheme="minorEastAsia"/>
               <w:noProof/>
-              <w:lang w:val="en-GB" w:eastAsia="en-GB"/>
+              <w:lang w:eastAsia="fr-FR"/>
             </w:rPr>
           </w:pPr>
-          <w:hyperlink w:anchor="_Toc36555209" w:history="1">
+          <w:hyperlink w:anchor="_Toc36735904" w:history="1">
             <w:r>
               <w:rPr>
                 <w:rStyle w:val="Lienhypertexte"/>
@@ -1712,7 +1738,7 @@
                 <w:noProof/>
                 <w:webHidden/>
               </w:rPr>
-              <w:instrText xml:space="preserve"> PAGEREF _Toc36555209 \h </w:instrText>
+              <w:instrText xml:space="preserve"> PAGEREF _Toc36735904 \h </w:instrText>
             </w:r>
             <w:r>
               <w:rPr>
@@ -1732,7 +1758,7 @@
                 <w:noProof/>
                 <w:webHidden/>
               </w:rPr>
-              <w:t>5</w:t>
+              <w:t>6</w:t>
             </w:r>
             <w:r>
               <w:rPr>
@@ -1753,10 +1779,10 @@
             <w:rPr>
               <w:rFonts w:eastAsiaTheme="minorEastAsia"/>
               <w:noProof/>
-              <w:lang w:val="en-GB" w:eastAsia="en-GB"/>
+              <w:lang w:eastAsia="fr-FR"/>
             </w:rPr>
           </w:pPr>
-          <w:hyperlink w:anchor="_Toc36555210" w:history="1">
+          <w:hyperlink w:anchor="_Toc36735905" w:history="1">
             <w:r>
               <w:rPr>
                 <w:rStyle w:val="Lienhypertexte"/>
@@ -1768,7 +1794,7 @@
               <w:rPr>
                 <w:rFonts w:eastAsiaTheme="minorEastAsia"/>
                 <w:noProof/>
-                <w:lang w:val="en-GB" w:eastAsia="en-GB"/>
+                <w:lang w:eastAsia="fr-FR"/>
               </w:rPr>
               <w:tab/>
             </w:r>
@@ -1798,7 +1824,7 @@
                 <w:noProof/>
                 <w:webHidden/>
               </w:rPr>
-              <w:instrText xml:space="preserve"> PAGEREF _Toc36555210 \h </w:instrText>
+              <w:instrText xml:space="preserve"> PAGEREF _Toc36735905 \h </w:instrText>
             </w:r>
             <w:r>
               <w:rPr>
@@ -1818,7 +1844,7 @@
                 <w:noProof/>
                 <w:webHidden/>
               </w:rPr>
-              <w:t>6</w:t>
+              <w:t>7</w:t>
             </w:r>
             <w:r>
               <w:rPr>
@@ -1838,10 +1864,10 @@
             <w:rPr>
               <w:rFonts w:eastAsiaTheme="minorEastAsia"/>
               <w:noProof/>
-              <w:lang w:val="en-GB" w:eastAsia="en-GB"/>
+              <w:lang w:eastAsia="fr-FR"/>
             </w:rPr>
           </w:pPr>
-          <w:hyperlink w:anchor="_Toc36555211" w:history="1">
+          <w:hyperlink w:anchor="_Toc36735906" w:history="1">
             <w:r>
               <w:rPr>
                 <w:rStyle w:val="Lienhypertexte"/>
@@ -1868,7 +1894,7 @@
                 <w:noProof/>
                 <w:webHidden/>
               </w:rPr>
-              <w:instrText xml:space="preserve"> PAGEREF _Toc36555211 \h </w:instrText>
+              <w:instrText xml:space="preserve"> PAGEREF _Toc36735906 \h </w:instrText>
             </w:r>
             <w:r>
               <w:rPr>
@@ -1888,7 +1914,7 @@
                 <w:noProof/>
                 <w:webHidden/>
               </w:rPr>
-              <w:t>6</w:t>
+              <w:t>7</w:t>
             </w:r>
             <w:r>
               <w:rPr>
@@ -1909,10 +1935,10 @@
             <w:rPr>
               <w:rFonts w:eastAsiaTheme="minorEastAsia"/>
               <w:noProof/>
-              <w:lang w:val="en-GB" w:eastAsia="en-GB"/>
+              <w:lang w:eastAsia="fr-FR"/>
             </w:rPr>
           </w:pPr>
-          <w:hyperlink w:anchor="_Toc36555212" w:history="1">
+          <w:hyperlink w:anchor="_Toc36735907" w:history="1">
             <w:r>
               <w:rPr>
                 <w:rStyle w:val="Lienhypertexte"/>
@@ -1924,7 +1950,7 @@
               <w:rPr>
                 <w:rFonts w:eastAsiaTheme="minorEastAsia"/>
                 <w:noProof/>
-                <w:lang w:val="en-GB" w:eastAsia="en-GB"/>
+                <w:lang w:eastAsia="fr-FR"/>
               </w:rPr>
               <w:tab/>
             </w:r>
@@ -1933,7 +1959,21 @@
                 <w:rStyle w:val="Lienhypertexte"/>
                 <w:noProof/>
               </w:rPr>
-              <w:t>Risques concernant les dysfonctionnements</w:t>
+              <w:t>Risque</w:t>
+            </w:r>
+            <w:r>
+              <w:rPr>
+                <w:rStyle w:val="Lienhypertexte"/>
+                <w:noProof/>
+              </w:rPr>
+              <w:t>s</w:t>
+            </w:r>
+            <w:r>
+              <w:rPr>
+                <w:rStyle w:val="Lienhypertexte"/>
+                <w:noProof/>
+              </w:rPr>
+              <w:t xml:space="preserve"> concernant les dysfonctionnements</w:t>
             </w:r>
             <w:r>
               <w:rPr>
@@ -1954,7 +1994,7 @@
                 <w:noProof/>
                 <w:webHidden/>
               </w:rPr>
-              <w:instrText xml:space="preserve"> PAGEREF _Toc36555212 \h </w:instrText>
+              <w:instrText xml:space="preserve"> PAGEREF _Toc36735907 \h </w:instrText>
             </w:r>
             <w:r>
               <w:rPr>
@@ -1974,7 +2014,7 @@
                 <w:noProof/>
                 <w:webHidden/>
               </w:rPr>
-              <w:t>8</w:t>
+              <w:t>10</w:t>
             </w:r>
             <w:r>
               <w:rPr>
@@ -1995,10 +2035,10 @@
             <w:rPr>
               <w:rFonts w:eastAsiaTheme="minorEastAsia"/>
               <w:noProof/>
-              <w:lang w:val="en-GB" w:eastAsia="en-GB"/>
+              <w:lang w:eastAsia="fr-FR"/>
             </w:rPr>
           </w:pPr>
-          <w:hyperlink w:anchor="_Toc36555213" w:history="1">
+          <w:hyperlink w:anchor="_Toc36735908" w:history="1">
             <w:r>
               <w:rPr>
                 <w:rStyle w:val="Lienhypertexte"/>
@@ -2010,7 +2050,7 @@
               <w:rPr>
                 <w:rFonts w:eastAsiaTheme="minorEastAsia"/>
                 <w:noProof/>
-                <w:lang w:val="en-GB" w:eastAsia="en-GB"/>
+                <w:lang w:eastAsia="fr-FR"/>
               </w:rPr>
               <w:tab/>
             </w:r>
@@ -2040,7 +2080,7 @@
                 <w:noProof/>
                 <w:webHidden/>
               </w:rPr>
-              <w:instrText xml:space="preserve"> PAGEREF _Toc36555213 \h </w:instrText>
+              <w:instrText xml:space="preserve"> PAGEREF _Toc36735908 \h </w:instrText>
             </w:r>
             <w:r>
               <w:rPr>
@@ -2060,7 +2100,163 @@
                 <w:noProof/>
                 <w:webHidden/>
               </w:rPr>
-              <w:t>11</w:t>
+              <w:t>12</w:t>
+            </w:r>
+            <w:r>
+              <w:rPr>
+                <w:noProof/>
+                <w:webHidden/>
+              </w:rPr>
+              <w:fldChar w:fldCharType="end"/>
+            </w:r>
+          </w:hyperlink>
+        </w:p>
+        <w:p>
+          <w:pPr>
+            <w:pStyle w:val="TM2"/>
+            <w:tabs>
+              <w:tab w:val="left" w:pos="660"/>
+              <w:tab w:val="right" w:leader="dot" w:pos="9016"/>
+            </w:tabs>
+            <w:rPr>
+              <w:rFonts w:eastAsiaTheme="minorEastAsia"/>
+              <w:noProof/>
+              <w:lang w:eastAsia="fr-FR"/>
+            </w:rPr>
+          </w:pPr>
+          <w:hyperlink w:anchor="_Toc36735909" w:history="1">
+            <w:r>
+              <w:rPr>
+                <w:rStyle w:val="Lienhypertexte"/>
+                <w:noProof/>
+              </w:rPr>
+              <w:t>4.</w:t>
+            </w:r>
+            <w:r>
+              <w:rPr>
+                <w:rFonts w:eastAsiaTheme="minorEastAsia"/>
+                <w:noProof/>
+                <w:lang w:eastAsia="fr-FR"/>
+              </w:rPr>
+              <w:tab/>
+            </w:r>
+            <w:r>
+              <w:rPr>
+                <w:rStyle w:val="Lienhypertexte"/>
+                <w:noProof/>
+              </w:rPr>
+              <w:t>Risque concernant les magasins</w:t>
+            </w:r>
+            <w:r>
+              <w:rPr>
+                <w:noProof/>
+                <w:webHidden/>
+              </w:rPr>
+              <w:tab/>
+            </w:r>
+            <w:r>
+              <w:rPr>
+                <w:noProof/>
+                <w:webHidden/>
+              </w:rPr>
+              <w:fldChar w:fldCharType="begin"/>
+            </w:r>
+            <w:r>
+              <w:rPr>
+                <w:noProof/>
+                <w:webHidden/>
+              </w:rPr>
+              <w:instrText xml:space="preserve"> PAGEREF _Toc36735909 \h </w:instrText>
+            </w:r>
+            <w:r>
+              <w:rPr>
+                <w:noProof/>
+                <w:webHidden/>
+              </w:rPr>
+            </w:r>
+            <w:r>
+              <w:rPr>
+                <w:noProof/>
+                <w:webHidden/>
+              </w:rPr>
+              <w:fldChar w:fldCharType="separate"/>
+            </w:r>
+            <w:r>
+              <w:rPr>
+                <w:noProof/>
+                <w:webHidden/>
+              </w:rPr>
+              <w:t>13</w:t>
+            </w:r>
+            <w:r>
+              <w:rPr>
+                <w:noProof/>
+                <w:webHidden/>
+              </w:rPr>
+              <w:fldChar w:fldCharType="end"/>
+            </w:r>
+          </w:hyperlink>
+        </w:p>
+        <w:p>
+          <w:pPr>
+            <w:pStyle w:val="TM1"/>
+            <w:tabs>
+              <w:tab w:val="right" w:leader="dot" w:pos="9016"/>
+            </w:tabs>
+            <w:rPr>
+              <w:rFonts w:eastAsiaTheme="minorEastAsia"/>
+              <w:noProof/>
+              <w:lang w:eastAsia="fr-FR"/>
+            </w:rPr>
+          </w:pPr>
+          <w:hyperlink w:anchor="_Toc36735910" w:history="1">
+            <w:r>
+              <w:rPr>
+                <w:rStyle w:val="Lienhypertexte"/>
+                <w:noProof/>
+              </w:rPr>
+              <w:t>Conclusion</w:t>
+            </w:r>
+            <w:r>
+              <w:rPr>
+                <w:noProof/>
+                <w:webHidden/>
+              </w:rPr>
+              <w:tab/>
+            </w:r>
+            <w:r>
+              <w:rPr>
+                <w:noProof/>
+                <w:webHidden/>
+              </w:rPr>
+              <w:fldChar w:fldCharType="begin"/>
+            </w:r>
+            <w:r>
+              <w:rPr>
+                <w:noProof/>
+                <w:webHidden/>
+              </w:rPr>
+              <w:instrText xml:space="preserve"> PAGEREF _Toc36735910 \h </w:instrText>
+            </w:r>
+            <w:r>
+              <w:rPr>
+                <w:noProof/>
+                <w:webHidden/>
+              </w:rPr>
+            </w:r>
+            <w:r>
+              <w:rPr>
+                <w:noProof/>
+                <w:webHidden/>
+              </w:rPr>
+              <w:fldChar w:fldCharType="separate"/>
+            </w:r>
+            <w:r>
+              <w:rPr>
+                <w:noProof/>
+                <w:webHidden/>
+              </w:rPr>
+              <w:t>15</w:t>
             </w:r>
             <w:r>
               <w:rPr>
@@ -2181,9 +2377,8 @@
           <w:numId w:val="1"/>
         </w:numPr>
       </w:pPr>
-      <w:bookmarkStart w:id="0" w:name="_Toc36555205"/>
-      <w:r>
-        <w:lastRenderedPageBreak/>
+      <w:bookmarkStart w:id="0" w:name="_Toc36735900"/>
+      <w:r>
         <w:t>Le risque</w:t>
       </w:r>
       <w:bookmarkEnd w:id="0"/>
@@ -2192,7 +2387,7 @@
       <w:pPr>
         <w:pStyle w:val="Titre2"/>
       </w:pPr>
-      <w:bookmarkStart w:id="1" w:name="_Toc36555206"/>
+      <w:bookmarkStart w:id="1" w:name="_Toc36735901"/>
       <w:r>
         <w:t>1.1 Définition d’un risque</w:t>
       </w:r>
@@ -2228,25 +2423,127 @@
           <w:color w:val="222222"/>
           <w:shd w:val="clear" w:color="auto" w:fill="FFFFFF"/>
         </w:rPr>
-        <w:t> est la possibilité de survenue d'un événement indésirable, la probabilité d'occurrence d'un péril probable ou d'un aléa.</w:t>
-      </w:r>
-    </w:p>
-    <w:p>
-      <w:r>
-        <w:t>Lorsque l’on parle de risque dans une entreprise comme chez Motuc, il est souvent associé à la gestion des risques. Une entreprise comme Motuc ne veut être confronter au moins de risque possible pour avoir une certaine stabilité qui permettra une bonne gestion des projets en cours et ceux à venir.</w:t>
+        <w:t xml:space="preserve"> est la possibilité </w:t>
+      </w:r>
+      <w:r>
+        <w:rPr>
+          <w:rFonts w:cstheme="minorHAnsi"/>
+          <w:color w:val="222222"/>
+          <w:shd w:val="clear" w:color="auto" w:fill="FFFFFF"/>
+        </w:rPr>
+        <w:t>que</w:t>
+      </w:r>
+      <w:r>
+        <w:rPr>
+          <w:rFonts w:cstheme="minorHAnsi"/>
+          <w:color w:val="222222"/>
+          <w:shd w:val="clear" w:color="auto" w:fill="FFFFFF"/>
+        </w:rPr>
+        <w:t xml:space="preserve"> surv</w:t>
+      </w:r>
+      <w:r>
+        <w:rPr>
+          <w:rFonts w:cstheme="minorHAnsi"/>
+          <w:color w:val="222222"/>
+          <w:shd w:val="clear" w:color="auto" w:fill="FFFFFF"/>
+        </w:rPr>
+        <w:t xml:space="preserve">ienne </w:t>
+      </w:r>
+      <w:r>
+        <w:rPr>
+          <w:rFonts w:cstheme="minorHAnsi"/>
+          <w:color w:val="222222"/>
+          <w:shd w:val="clear" w:color="auto" w:fill="FFFFFF"/>
+        </w:rPr>
+        <w:t>un événement indésirable, la probabilité d'occurrence d'un péril probable ou d'un aléa.</w:t>
+      </w:r>
+    </w:p>
+    <w:p>
+      <w:pPr>
+        <w:jc w:val="both"/>
+      </w:pPr>
+      <w:r>
+        <w:t xml:space="preserve">Lorsque l’on parle de risque dans une entreprise comme </w:t>
+      </w:r>
+      <w:proofErr w:type="spellStart"/>
+      <w:r>
+        <w:t>Motuc</w:t>
+      </w:r>
+      <w:proofErr w:type="spellEnd"/>
+      <w:r>
+        <w:t xml:space="preserve">, il est souvent associé à la gestion des risques. Une entreprise comme </w:t>
+      </w:r>
+      <w:proofErr w:type="spellStart"/>
+      <w:r>
+        <w:t>Motuc</w:t>
+      </w:r>
+      <w:proofErr w:type="spellEnd"/>
+      <w:r>
+        <w:t xml:space="preserve"> veut être confront</w:t>
+      </w:r>
+      <w:r>
+        <w:t>ée</w:t>
+      </w:r>
+      <w:r>
+        <w:t xml:space="preserve"> au </w:t>
+      </w:r>
+      <w:r>
+        <w:t>minimum</w:t>
+      </w:r>
+      <w:r>
+        <w:t xml:space="preserve"> de risque</w:t>
+      </w:r>
+      <w:r>
+        <w:t>s</w:t>
+      </w:r>
+      <w:r>
+        <w:t xml:space="preserve"> possible</w:t>
+      </w:r>
+      <w:r>
+        <w:t>s</w:t>
+      </w:r>
+      <w:r>
+        <w:t xml:space="preserve"> pour </w:t>
+      </w:r>
+      <w:r>
+        <w:t>garantir une</w:t>
+      </w:r>
+      <w:r>
+        <w:t xml:space="preserve"> stabilité </w:t>
+      </w:r>
+      <w:r>
+        <w:t>optimale, et</w:t>
+      </w:r>
+      <w:r>
+        <w:t xml:space="preserve"> permett</w:t>
+      </w:r>
+      <w:r>
+        <w:t>re</w:t>
+      </w:r>
+      <w:r>
+        <w:t xml:space="preserve"> une bonne gestion des projets en cours et </w:t>
+      </w:r>
+      <w:r>
+        <w:t>à</w:t>
+      </w:r>
+      <w:r>
+        <w:t xml:space="preserve"> venir.</w:t>
       </w:r>
     </w:p>
     <w:p>
       <w:pPr>
         <w:pStyle w:val="Titre2"/>
       </w:pPr>
-      <w:bookmarkStart w:id="2" w:name="_Toc36555207"/>
+      <w:bookmarkStart w:id="2" w:name="_Toc36735902"/>
       <w:r>
         <w:t>1.2 Définition de la gestion des risques</w:t>
       </w:r>
       <w:bookmarkEnd w:id="2"/>
     </w:p>
     <w:p>
+      <w:pPr>
+        <w:jc w:val="both"/>
+      </w:pPr>
       <w:r>
         <w:t>La gestion des risques, ou management du risque (</w:t>
       </w:r>
@@ -2256,20 +2553,35 @@
       </w:r>
       <w:proofErr w:type="spellEnd"/>
       <w:r>
-        <w:t xml:space="preserve"> management), est la discipline qui s'attache à identifier, évaluer et prioriser les risques relatifs aux activités d'une organisation, quelles que soient la nature ou l'origine de ces risques, pour les traiter méthodiquement de manière coordonnée et économique, de manière à réduire et contrôler la probabilité des événements redoutés, et réduire l'impact éventuel de ces événements.</w:t>
+        <w:t xml:space="preserve"> management), est la discipline qui s'attache à identifier, évaluer et prioriser les risques relatifs aux activités d'une organisation, quelles que soient la nature ou l'origine de ces risques, pour les traiter méthodiquement de manière coordonnée et économique, </w:t>
+      </w:r>
+      <w:r>
+        <w:t>pour</w:t>
+      </w:r>
+      <w:r>
+        <w:t xml:space="preserve"> réduire et contrôler la probabilité des événements redoutés, et </w:t>
+      </w:r>
+      <w:r>
+        <w:t>minimiser</w:t>
+      </w:r>
+      <w:r>
+        <w:t xml:space="preserve"> l'impact éventuel de ces événements.</w:t>
       </w:r>
     </w:p>
     <w:p>
       <w:pPr>
         <w:pStyle w:val="Titre2"/>
       </w:pPr>
-      <w:bookmarkStart w:id="3" w:name="_Toc36555208"/>
+      <w:bookmarkStart w:id="3" w:name="_Toc36735903"/>
       <w:r>
         <w:t>1.3 Les différents types de risques</w:t>
       </w:r>
       <w:bookmarkEnd w:id="3"/>
     </w:p>
     <w:p>
+      <w:pPr>
+        <w:jc w:val="both"/>
+      </w:pPr>
       <w:r>
         <w:rPr>
           <w:u w:val="single"/>
@@ -2281,6 +2593,9 @@
       </w:r>
     </w:p>
     <w:p>
+      <w:pPr>
+        <w:jc w:val="both"/>
+      </w:pPr>
       <w:r>
         <w:rPr>
           <w:u w:val="single"/>
@@ -2292,6 +2607,9 @@
       </w:r>
     </w:p>
     <w:p>
+      <w:pPr>
+        <w:jc w:val="both"/>
+      </w:pPr>
       <w:r>
         <w:rPr>
           <w:u w:val="single"/>
@@ -2303,6 +2621,9 @@
       </w:r>
     </w:p>
     <w:p>
+      <w:pPr>
+        <w:jc w:val="both"/>
+      </w:pPr>
       <w:r>
         <w:rPr>
           <w:u w:val="single"/>
@@ -2314,6 +2635,9 @@
       </w:r>
     </w:p>
     <w:p>
+      <w:pPr>
+        <w:jc w:val="both"/>
+      </w:pPr>
       <w:r>
         <w:rPr>
           <w:u w:val="single"/>
@@ -2328,18 +2652,39 @@
       <w:pPr>
         <w:pStyle w:val="Titre2"/>
       </w:pPr>
-      <w:bookmarkStart w:id="4" w:name="_Toc36555209"/>
+      <w:bookmarkStart w:id="4" w:name="_Toc36735904"/>
       <w:r>
         <w:t>1.4 Gestion des risques</w:t>
       </w:r>
       <w:bookmarkEnd w:id="4"/>
     </w:p>
     <w:p>
-      <w:r>
-        <w:t xml:space="preserve">Il y a différents outils et méthodes pour gérer les risques en entreprises. </w:t>
-      </w:r>
-      <w:r>
-        <w:t>Le premier que nous allons utiliser pour répondre à cette période de crise ça sera ceci :</w:t>
+      <w:pPr>
+        <w:jc w:val="both"/>
+      </w:pPr>
+      <w:r>
+        <w:t>Parmi les</w:t>
+      </w:r>
+      <w:r>
+        <w:t xml:space="preserve"> différents outils et méthodes pour gérer les risques en entreprises</w:t>
+      </w:r>
+      <w:r>
+        <w:t>,</w:t>
+      </w:r>
+      <w:r>
+        <w:t xml:space="preserve"> nous utiliser</w:t>
+      </w:r>
+      <w:r>
+        <w:t>ons d’abord</w:t>
+      </w:r>
+      <w:r>
+        <w:t xml:space="preserve"> </w:t>
+      </w:r>
+      <w:r>
+        <w:t>la suivante</w:t>
+      </w:r>
+      <w:r>
+        <w:t> :</w:t>
       </w:r>
     </w:p>
     <w:p>
@@ -2405,7 +2750,7 @@
       <w:pPr>
         <w:pStyle w:val="Lgende"/>
       </w:pPr>
-      <w:bookmarkStart w:id="5" w:name="_Toc36564011"/>
+      <w:bookmarkStart w:id="5" w:name="_Toc36735875"/>
       <w:r>
         <w:t xml:space="preserve">Figure </w:t>
       </w:r>
@@ -2441,14 +2786,80 @@
       <w:bookmarkEnd w:id="5"/>
     </w:p>
     <w:p>
-      <w:r>
-        <w:t xml:space="preserve">Ceci est une des méthodes pour répondre à notre problématique qui est d’analyser les différents risques que l’entreprise pourrait subir. Comme vous pouvez le voir, il se découpe en deux parties, la première partie qui est l’analyse du risque et ensuite la maîtrise de celui-ci qui nous permettra de savoir quoi faire. </w:t>
+      <w:pPr>
+        <w:jc w:val="both"/>
+      </w:pPr>
+      <w:r>
+        <w:t>Cette</w:t>
+      </w:r>
+      <w:r>
+        <w:t xml:space="preserve"> méthode</w:t>
+      </w:r>
+      <w:r>
+        <w:t xml:space="preserve"> permet de</w:t>
+      </w:r>
+      <w:r>
+        <w:t xml:space="preserve"> répondre à </w:t>
+      </w:r>
+      <w:r>
+        <w:t>la</w:t>
+      </w:r>
+      <w:r>
+        <w:t xml:space="preserve"> problématique</w:t>
+      </w:r>
+      <w:r>
+        <w:t>,</w:t>
+      </w:r>
+      <w:r>
+        <w:t xml:space="preserve"> qui est d’analyser les différents risques que l’entreprise pourrait subir. </w:t>
+      </w:r>
+      <w:r>
+        <w:t>I</w:t>
+      </w:r>
+      <w:r>
+        <w:t>l se découpe en deux parties</w:t>
+      </w:r>
+      <w:r>
+        <w:t> :</w:t>
+      </w:r>
+      <w:r>
+        <w:t xml:space="preserve"> l’analyse du risque et la maîtrise de celui-ci qui </w:t>
+      </w:r>
+      <w:r>
+        <w:t>permet d’adapter la conduite à adopter face à ce risque</w:t>
+      </w:r>
+      <w:r>
+        <w:t xml:space="preserve">. </w:t>
       </w:r>
     </w:p>
     <w:p/>
     <w:p>
-      <w:r>
-        <w:t>Puis il y a le taux de criticité des risques. Pour ceci il y a une matrice qui est simple à comprendre et facile à mettre en place.</w:t>
+      <w:pPr>
+        <w:jc w:val="both"/>
+      </w:pPr>
+      <w:r>
+        <w:t>Le</w:t>
+      </w:r>
+      <w:r>
+        <w:t xml:space="preserve"> taux de criticité des risques</w:t>
+      </w:r>
+      <w:r>
+        <w:t xml:space="preserve"> doit ensuite être analysé</w:t>
+      </w:r>
+      <w:r>
+        <w:t xml:space="preserve">. </w:t>
+      </w:r>
+      <w:r>
+        <w:t>La</w:t>
+      </w:r>
+      <w:r>
+        <w:t xml:space="preserve"> matrice </w:t>
+      </w:r>
+      <w:r>
+        <w:t xml:space="preserve">suivante </w:t>
+      </w:r>
+      <w:r>
+        <w:t>est simple à comprendre et facile à mettre en place.</w:t>
       </w:r>
     </w:p>
     <w:p>
@@ -2501,7 +2912,7 @@
       <w:pPr>
         <w:pStyle w:val="Lgende"/>
       </w:pPr>
-      <w:bookmarkStart w:id="6" w:name="_Toc36564012"/>
+      <w:bookmarkStart w:id="6" w:name="_Toc36735876"/>
       <w:r>
         <w:t xml:space="preserve">Figure </w:t>
       </w:r>
@@ -2529,8 +2940,44 @@
       <w:bookmarkEnd w:id="6"/>
     </w:p>
     <w:p>
-      <w:r>
-        <w:t>Ici nous avons un risque qui sera donc grave et courant, il faudra donc le traiter priorité. Voici un exemple de matrice que nous allons utiliser tout au long de ce dossier pour mettre en évidence les ordres de priorités de l’entreprise concernant la gestion des risques.</w:t>
+      <w:pPr>
+        <w:jc w:val="both"/>
+      </w:pPr>
+      <w:r>
+        <w:t xml:space="preserve">Dans l’exemple ci-dessus, le </w:t>
+      </w:r>
+      <w:r>
+        <w:t xml:space="preserve">risque </w:t>
+      </w:r>
+      <w:r>
+        <w:t>est</w:t>
+      </w:r>
+      <w:r>
+        <w:t xml:space="preserve"> grave et courant, il faudra donc le traiter </w:t>
+      </w:r>
+      <w:r>
+        <w:t xml:space="preserve">en </w:t>
+      </w:r>
+      <w:r>
+        <w:t xml:space="preserve">priorité. </w:t>
+      </w:r>
+      <w:r>
+        <w:t>C’est à l’aide de cette</w:t>
+      </w:r>
+      <w:r>
+        <w:t xml:space="preserve"> matrice que nous allons mettre en évidence les priorités de l’entreprise concernant la gestion des</w:t>
+      </w:r>
+      <w:r>
+        <w:t xml:space="preserve"> divers</w:t>
+      </w:r>
+      <w:r>
+        <w:t xml:space="preserve"> risques</w:t>
+      </w:r>
+      <w:r>
+        <w:t xml:space="preserve"> auxquels elle est confrontée</w:t>
+      </w:r>
+      <w:r>
+        <w:t>.</w:t>
       </w:r>
     </w:p>
     <w:p/>
@@ -2542,7 +2989,7 @@
           <w:numId w:val="1"/>
         </w:numPr>
       </w:pPr>
-      <w:bookmarkStart w:id="7" w:name="_Toc36555210"/>
+      <w:bookmarkStart w:id="7" w:name="_Toc36735905"/>
       <w:r>
         <w:t>Les risques connus</w:t>
       </w:r>
@@ -2552,15 +2999,54 @@
       <w:pPr>
         <w:pStyle w:val="Titre2"/>
       </w:pPr>
-      <w:bookmarkStart w:id="8" w:name="_Toc36555211"/>
+      <w:bookmarkStart w:id="8" w:name="_Toc36735906"/>
       <w:r>
         <w:t>2.1 Risques concernant les mesures de sécurité existantes</w:t>
       </w:r>
       <w:bookmarkEnd w:id="8"/>
     </w:p>
     <w:p>
-      <w:r>
-        <w:t xml:space="preserve">Vous nous avez indiquez que vous exigez de conserver un serveur servant de RCD sur chaque site pour minimiser d’éventuelles coupures WAN. Ceci est un très bon choix de votre part, ça permettra une continuité des services de votre entreprise. En revanche, nous devons vous mettre en garde, plus il y a de serveurs plus il y a de risques d’intrusion dans votre SI même si votre choix est le bon, nous préférions vous l’indiquez. </w:t>
+      <w:pPr>
+        <w:jc w:val="both"/>
+      </w:pPr>
+      <w:r>
+        <w:t>Vous nous avez indiquez que vous exigez de conserver un serveur servant de RCD sur chaque site pour minimiser d’éventuelles coupures WAN. C</w:t>
+      </w:r>
+      <w:r>
+        <w:t>’</w:t>
+      </w:r>
+      <w:r>
+        <w:t>est un</w:t>
+      </w:r>
+      <w:r>
+        <w:t>e</w:t>
+      </w:r>
+      <w:r>
+        <w:t xml:space="preserve"> très bon</w:t>
+      </w:r>
+      <w:r>
+        <w:t>ne</w:t>
+      </w:r>
+      <w:r>
+        <w:t xml:space="preserve"> </w:t>
+      </w:r>
+      <w:r>
+        <w:t>décision</w:t>
+      </w:r>
+      <w:r>
+        <w:t xml:space="preserve">, </w:t>
+      </w:r>
+      <w:r>
+        <w:t>qui</w:t>
+      </w:r>
+      <w:r>
+        <w:t xml:space="preserve"> permettra une continuité des services de votre entreprise. En revanche, </w:t>
+      </w:r>
+      <w:r>
+        <w:t>il est bon de rappeler que le risque d’intrusion dans le SI est proportionnel au nombre de serveurs.</w:t>
+      </w:r>
+      <w:r>
+        <w:t xml:space="preserve"> </w:t>
       </w:r>
     </w:p>
     <w:p>
@@ -2612,7 +3098,7 @@
       <w:pPr>
         <w:pStyle w:val="Lgende"/>
       </w:pPr>
-      <w:bookmarkStart w:id="9" w:name="_Toc36564013"/>
+      <w:bookmarkStart w:id="9" w:name="_Toc36735877"/>
       <w:r>
         <w:t xml:space="preserve">Figure </w:t>
       </w:r>
@@ -2640,21 +3126,42 @@
       <w:bookmarkEnd w:id="9"/>
     </w:p>
     <w:p>
+      <w:pPr>
+        <w:jc w:val="both"/>
+      </w:pPr>
       <w:r>
         <w:lastRenderedPageBreak/>
-        <w:t>Dans le dossier que vous nous avez envoyer, il est écrit : « </w:t>
-      </w:r>
-      <w:r>
-        <w:t>Les salles hébergeant les serveurs des magasins sont fermées à clé. Seul le directeur du magasin possède la clé de la salle.</w:t>
-      </w:r>
-      <w:r>
-        <w:t xml:space="preserve"> » Ceci est une bonne sécurité mais est-elle suffisante ? Le directeur pourrait égarer ou se faire voler la clé des serveurs et ne pas s’en rendre compte avant plusieurs jours. Cela pourrait engendrer des conséquences dramatiques pour l’entreprise comme la perte de toute les données clients, ou simplement le </w:t>
+        <w:t>Les salles hébergeant les serveurs des magasins sont fermées à clé</w:t>
+      </w:r>
+      <w:r>
+        <w:t xml:space="preserve"> et s</w:t>
+      </w:r>
+      <w:r>
+        <w:t xml:space="preserve">eul le directeur du magasin possède </w:t>
+      </w:r>
+      <w:r>
+        <w:t>cette clé</w:t>
+      </w:r>
+      <w:r>
+        <w:t>.</w:t>
+      </w:r>
+      <w:r>
+        <w:t xml:space="preserve"> </w:t>
+      </w:r>
+      <w:r>
+        <w:t>C’est une bonne précaution mais elle crée d’autres vulnérabilités.</w:t>
+      </w:r>
+      <w:r>
+        <w:t xml:space="preserve"> Le directeur pourrait égarer ou se faire voler la clé des serveurs et ne pas s’en rendre compte avant plusieurs jours. Cela pourrait engendrer des conséquences dramatiques pour l’entreprise comme la perte de toute les données clients, ou simplement le </w:t>
       </w:r>
       <w:r>
         <w:t>vol</w:t>
       </w:r>
       <w:r>
-        <w:t xml:space="preserve"> de ces données mais par chance, cela est peu probable.</w:t>
+        <w:t xml:space="preserve"> de ces données.</w:t>
+      </w:r>
+      <w:r>
+        <w:t xml:space="preserve"> Il est peu probable que cela arrive, mais des mesures supplémentaires devraient être mises en place.</w:t>
       </w:r>
     </w:p>
     <w:p>
@@ -2706,7 +3213,7 @@
       <w:pPr>
         <w:pStyle w:val="Lgende"/>
       </w:pPr>
-      <w:bookmarkStart w:id="10" w:name="_Toc36564014"/>
+      <w:bookmarkStart w:id="10" w:name="_Toc36735878"/>
       <w:r>
         <w:t xml:space="preserve">Figure </w:t>
       </w:r>
@@ -2734,6 +3241,9 @@
       <w:bookmarkEnd w:id="10"/>
     </w:p>
     <w:p>
+      <w:pPr>
+        <w:jc w:val="both"/>
+      </w:pPr>
       <w:r>
         <w:t xml:space="preserve">Par conséquent, pour ce risque </w:t>
       </w:r>
@@ -2756,8 +3266,37 @@
       </w:r>
     </w:p>
     <w:p>
-      <w:r>
-        <w:t xml:space="preserve">Au niveau du bâtiment nous n’avons pas vu d’information concernant la sécurité des bureaux de la direction ou du service informatique. Du coup, nous préférons vous indiquez qu’il faudrait fermer ces bureaux à partir du moment où ces bureaux sont vides pour éviter une intrusion et un piratage des données cruciales pour l’entreprise. C’est une des premières causes de piratage de données en informatique. </w:t>
+      <w:pPr>
+        <w:jc w:val="both"/>
+      </w:pPr>
+      <w:r>
+        <w:t>Aucune information ne nous est fournie quant à la sécurité des bureaux de la direction ou du service informatique.</w:t>
+      </w:r>
+      <w:r>
+        <w:t xml:space="preserve"> </w:t>
+      </w:r>
+      <w:r>
+        <w:t xml:space="preserve">Nous </w:t>
+      </w:r>
+      <w:proofErr w:type="spellStart"/>
+      <w:r>
+        <w:t>recommendons</w:t>
+      </w:r>
+      <w:proofErr w:type="spellEnd"/>
+      <w:r>
+        <w:t xml:space="preserve"> donc de </w:t>
+      </w:r>
+      <w:r>
+        <w:t xml:space="preserve">fermer ces bureaux </w:t>
+      </w:r>
+      <w:r>
+        <w:t xml:space="preserve">quand ils </w:t>
+      </w:r>
+      <w:r>
+        <w:t xml:space="preserve">sont vides pour éviter une intrusion et un piratage des données cruciales pour l’entreprise. C’est une des premières causes de piratage de données en informatique. </w:t>
+      </w:r>
+      <w:r>
+        <w:t>Aussi, chaque utilisateur doit prendre l’habitude de verrouiller son poste quand il le quitte, même pour quelques instants.</w:t>
       </w:r>
     </w:p>
     <w:p>
@@ -2810,7 +3349,7 @@
       <w:pPr>
         <w:pStyle w:val="Lgende"/>
       </w:pPr>
-      <w:bookmarkStart w:id="11" w:name="_Toc36564015"/>
+      <w:bookmarkStart w:id="11" w:name="_Toc36735879"/>
       <w:r>
         <w:t xml:space="preserve">Figure </w:t>
       </w:r>
@@ -2838,8 +3377,44 @@
       <w:bookmarkEnd w:id="11"/>
     </w:p>
     <w:p>
-      <w:r>
-        <w:t>Vous nous avez notifier que vous n’aviez mis aucune mesure en place pour assurer la non-répudiation, nous pensons que dans votre entreprise il serait bon de le faire. Quand nous observons les dysfonctionnement</w:t>
+      <w:pPr>
+        <w:jc w:val="both"/>
+      </w:pPr>
+      <w:r>
+        <w:t xml:space="preserve">Comme </w:t>
+      </w:r>
+      <w:r>
+        <w:t xml:space="preserve">aucune mesure </w:t>
+      </w:r>
+      <w:r>
+        <w:t xml:space="preserve">n’est </w:t>
+      </w:r>
+      <w:r>
+        <w:t>en place pour assurer la non-répudiation</w:t>
+      </w:r>
+      <w:r>
+        <w:t xml:space="preserve"> dans l’entreprise</w:t>
+      </w:r>
+      <w:r>
+        <w:t xml:space="preserve">, nous pensons </w:t>
+      </w:r>
+      <w:r>
+        <w:t>qu’</w:t>
+      </w:r>
+      <w:r>
+        <w:t>il serait bon de le faire</w:t>
+      </w:r>
+      <w:r>
+        <w:t xml:space="preserve"> rapidement</w:t>
+      </w:r>
+      <w:r>
+        <w:t xml:space="preserve">. Quand </w:t>
+      </w:r>
+      <w:r>
+        <w:t>on analyse</w:t>
+      </w:r>
+      <w:r>
+        <w:t xml:space="preserve"> les dysfonctionnement</w:t>
       </w:r>
       <w:r>
         <w:t>s</w:t>
@@ -2848,22 +3423,27 @@
         <w:t xml:space="preserve"> survenus</w:t>
       </w:r>
       <w:r>
-        <w:t>, il est</w:t>
-      </w:r>
-      <w:r>
-        <w:t xml:space="preserve"> </w:t>
-      </w:r>
-      <w:r>
-        <w:t>indiqué</w:t>
-      </w:r>
-      <w:r>
-        <w:t xml:space="preserve"> qu’une personne malveillante à </w:t>
-      </w:r>
-      <w:r>
-        <w:t>utiliser</w:t>
-      </w:r>
-      <w:r>
-        <w:t xml:space="preserve"> l’identité du responsable réapprovisionnement</w:t>
+        <w:t xml:space="preserve">, </w:t>
+      </w:r>
+      <w:r>
+        <w:t>on s’aperçoit</w:t>
+      </w:r>
+      <w:r>
+        <w:t xml:space="preserve"> qu</w:t>
+      </w:r>
+      <w:r>
+        <w:t xml:space="preserve">e l’identité du responsable réapprovisionnement </w:t>
+      </w:r>
+      <w:proofErr w:type="spellStart"/>
+      <w:r>
+        <w:t>à</w:t>
+      </w:r>
+      <w:proofErr w:type="spellEnd"/>
+      <w:r>
+        <w:t xml:space="preserve"> été utilisée par </w:t>
+      </w:r>
+      <w:r>
+        <w:t>une personne malveillante</w:t>
       </w:r>
       <w:r>
         <w:t xml:space="preserve">. C’est pour cela que nous vous conseillons de mettre en place la non-répudiation dans votre entreprise. </w:t>
@@ -2918,7 +3498,7 @@
       <w:pPr>
         <w:pStyle w:val="Lgende"/>
       </w:pPr>
-      <w:bookmarkStart w:id="12" w:name="_Toc36564016"/>
+      <w:bookmarkStart w:id="12" w:name="_Toc36735880"/>
       <w:r>
         <w:t xml:space="preserve">Figure </w:t>
       </w:r>
@@ -2964,7 +3544,7 @@
           <w:rStyle w:val="Titre2Car"/>
         </w:rPr>
       </w:pPr>
-      <w:bookmarkStart w:id="13" w:name="_Toc36555212"/>
+      <w:bookmarkStart w:id="13" w:name="_Toc36735907"/>
       <w:r>
         <w:rPr>
           <w:rStyle w:val="Titre2Car"/>
@@ -2975,8 +3555,88 @@
     </w:p>
     <w:p/>
     <w:p>
-      <w:r>
-        <w:t xml:space="preserve">Les des dysfonctionnements votre entreprises à souvent fait appels à des sociétés extérieur pour résoudre vos problèmes, lors des ces interventions, ces sociétés ont pu introduire ce fameux ransomware dans vos serveurs. Si cela ne vient pas de ça, il est fort possible que cela pour arrive un jour, ce qui dramatiques pour votre entreprise. </w:t>
+      <w:pPr>
+        <w:jc w:val="both"/>
+      </w:pPr>
+      <w:r>
+        <w:t>L</w:t>
+      </w:r>
+      <w:r>
+        <w:t>ors</w:t>
+      </w:r>
+      <w:r>
+        <w:t xml:space="preserve"> de dysfonctionnements </w:t>
+      </w:r>
+      <w:r>
+        <w:t xml:space="preserve">passés, MOTUC </w:t>
+      </w:r>
+      <w:proofErr w:type="spellStart"/>
+      <w:r>
+        <w:t>à</w:t>
+      </w:r>
+      <w:proofErr w:type="spellEnd"/>
+      <w:r>
+        <w:t xml:space="preserve"> souvent fait appel à des sociétés extérieur</w:t>
+      </w:r>
+      <w:r>
+        <w:t>es</w:t>
+      </w:r>
+      <w:r>
+        <w:t xml:space="preserve"> pour résoudre </w:t>
+      </w:r>
+      <w:r>
+        <w:t>les</w:t>
+      </w:r>
+      <w:r>
+        <w:t xml:space="preserve"> problèmes</w:t>
+      </w:r>
+      <w:r>
+        <w:t>.</w:t>
+      </w:r>
+      <w:r>
+        <w:t xml:space="preserve"> </w:t>
+      </w:r>
+      <w:r>
+        <w:t>L</w:t>
+      </w:r>
+      <w:r>
+        <w:t xml:space="preserve">ors de ces interventions, </w:t>
+      </w:r>
+      <w:r>
+        <w:t xml:space="preserve">il est possible que l’un de </w:t>
+      </w:r>
+      <w:r>
+        <w:t xml:space="preserve">ces sociétés </w:t>
+      </w:r>
+      <w:r>
+        <w:t xml:space="preserve">ait </w:t>
+      </w:r>
+      <w:r>
+        <w:t xml:space="preserve">pu introduire ce ransomware dans </w:t>
+      </w:r>
+      <w:r>
+        <w:t>les</w:t>
+      </w:r>
+      <w:r>
+        <w:t xml:space="preserve"> serveurs. Si cela ne vient pas de ça, il est possible que cela </w:t>
+      </w:r>
+      <w:r>
+        <w:t>puisse</w:t>
+      </w:r>
+      <w:r>
+        <w:t xml:space="preserve"> arrive</w:t>
+      </w:r>
+      <w:r>
+        <w:t>r</w:t>
+      </w:r>
+      <w:r>
+        <w:t xml:space="preserve"> un jour, </w:t>
+      </w:r>
+      <w:r>
+        <w:t>avec des conséquences dramatiques pour l’entreprise</w:t>
+      </w:r>
+      <w:r>
+        <w:t xml:space="preserve">. </w:t>
       </w:r>
     </w:p>
     <w:p>
@@ -3029,7 +3689,7 @@
       <w:pPr>
         <w:pStyle w:val="Lgende"/>
       </w:pPr>
-      <w:bookmarkStart w:id="14" w:name="_Toc36564017"/>
+      <w:bookmarkStart w:id="14" w:name="_Toc36735881"/>
       <w:r>
         <w:t xml:space="preserve">Figure </w:t>
       </w:r>
@@ -3052,22 +3712,62 @@
         <w:fldChar w:fldCharType="end"/>
       </w:r>
       <w:r>
-        <w:t xml:space="preserve">: Criticité société </w:t>
-      </w:r>
-      <w:proofErr w:type="spellStart"/>
-      <w:r>
-        <w:t>exterieur</w:t>
+        <w:t>: Criticité société ext</w:t>
+      </w:r>
+      <w:r>
+        <w:t>é</w:t>
+      </w:r>
+      <w:r>
+        <w:t>rieur</w:t>
+      </w:r>
+      <w:r>
+        <w:t>e</w:t>
       </w:r>
       <w:bookmarkEnd w:id="14"/>
-      <w:proofErr w:type="spellEnd"/>
-    </w:p>
-    <w:p>
-      <w:r>
-        <w:t>Fort heureusement ceci n’arrive très rarement car la société qui ferai ce genre d’action risque de grosse conséquence pénale. Mais pour votre sécurité, nous vous conseillions d’installer des caméras si cela n’est pas déjà fait et d’avoir un service de Log sur vos serveurs et de savoir comment les interpréter. Nous faisons confiance à votre service informatique pour gérer ceci.</w:t>
+    </w:p>
+    <w:p>
+      <w:pPr>
+        <w:jc w:val="both"/>
+      </w:pPr>
+      <w:r>
+        <w:t>Fort heureusement</w:t>
+      </w:r>
+      <w:r>
+        <w:t>,</w:t>
+      </w:r>
+      <w:r>
+        <w:t xml:space="preserve"> </w:t>
+      </w:r>
+      <w:r>
+        <w:t>c’est un scénario peu probable,</w:t>
+      </w:r>
+      <w:r>
+        <w:t xml:space="preserve"> car la société qui ferai ce genre d’action risque de grosse</w:t>
+      </w:r>
+      <w:r>
+        <w:t>s</w:t>
+      </w:r>
+      <w:r>
+        <w:t xml:space="preserve"> conséquence</w:t>
+      </w:r>
+      <w:r>
+        <w:t>s</w:t>
+      </w:r>
+      <w:r>
+        <w:t xml:space="preserve"> pénale</w:t>
+      </w:r>
+      <w:r>
+        <w:t>s</w:t>
+      </w:r>
+      <w:r>
+        <w:t>. Mais pour votre sécurité, nous vous conseillions d’installer des caméras si cela n’est pas déjà fait et d’avoir un service de Log sur vos serveurs et de savoir comment les interpréter. Nous faisons confiance à votre service informatique pour gérer ceci.</w:t>
       </w:r>
     </w:p>
     <w:p/>
     <w:p>
+      <w:pPr>
+        <w:jc w:val="both"/>
+      </w:pPr>
       <w:r>
         <w:t>Nous avons remarqué que vous avez été victime de phishing sur l’ordinateur du directeur d’un magasin du nord est lors du rapport des dysfonctionnement. Cela peut avoir des conséquences assez graves si depuis cet ordinateur il a accès à des données capitales. Le phishing est la méthode la plus répandue pour le vol de donnée et la plus facile à mettre en place pour des pirates.</w:t>
       </w:r>
@@ -3121,7 +3821,7 @@
       <w:pPr>
         <w:pStyle w:val="Lgende"/>
       </w:pPr>
-      <w:bookmarkStart w:id="15" w:name="_Toc36564018"/>
+      <w:bookmarkStart w:id="15" w:name="_Toc36735882"/>
       <w:r>
         <w:t xml:space="preserve">Figure </w:t>
       </w:r>
@@ -3149,6 +3849,9 @@
       <w:bookmarkEnd w:id="15"/>
     </w:p>
     <w:p>
+      <w:pPr>
+        <w:jc w:val="both"/>
+      </w:pPr>
       <w:r>
         <w:lastRenderedPageBreak/>
         <w:t xml:space="preserve">Nous savons que vous avez déjà fait des formations sur la sécurité informatique en générale mais nous pensons qu’une formation sur le phishing en particulier pour toutes les personnes ayant accès à des données importante serait une priorité pour votre entreprise. </w:t>
@@ -3157,8 +3860,26 @@
     <w:p/>
     <w:p/>
     <w:p>
-      <w:r>
-        <w:t xml:space="preserve">Vous nous dites qu’il y a une ambiance tendue entre le directeur de la plateforme commerciale et les responsables des services. Vous faites appel à nous pour identifier les risques envisageables alors je vous mets en garde, il est possible que les responsables des services donnent des informations au concurrents comme vous nous l’avez signalé. </w:t>
+      <w:pPr>
+        <w:jc w:val="both"/>
+      </w:pPr>
+      <w:r>
+        <w:t>Il est fait état</w:t>
+      </w:r>
+      <w:r>
+        <w:t xml:space="preserve"> </w:t>
+      </w:r>
+      <w:r>
+        <w:t>d’</w:t>
+      </w:r>
+      <w:r>
+        <w:t>une ambiance tendue entre le directeur de la plateforme commerciale et les responsables des services. Vous faites appel à nous pour identifier les risques envisageables</w:t>
+      </w:r>
+      <w:r>
+        <w:t>, et cette tension en est un</w:t>
+      </w:r>
+      <w:r>
+        <w:t xml:space="preserve">, il est possible que les responsables des services donnent des informations au concurrents comme vous nous l’avez signalé. </w:t>
       </w:r>
     </w:p>
     <w:p>
@@ -3210,7 +3931,7 @@
       <w:pPr>
         <w:pStyle w:val="Lgende"/>
       </w:pPr>
-      <w:bookmarkStart w:id="16" w:name="_Toc36564019"/>
+      <w:bookmarkStart w:id="16" w:name="_Toc36735883"/>
       <w:r>
         <w:t xml:space="preserve">Figure </w:t>
       </w:r>
@@ -3239,6 +3960,9 @@
     </w:p>
     <w:p/>
     <w:p>
+      <w:pPr>
+        <w:jc w:val="both"/>
+      </w:pPr>
       <w:r>
         <w:t>L’espionnage est très courant, il faudra faire attention lors de vos futurs recrutements. Nous vous conseillons de bien vérifier leurs références.</w:t>
       </w:r>
@@ -3251,15 +3975,36 @@
           <w:numId w:val="1"/>
         </w:numPr>
       </w:pPr>
-      <w:bookmarkStart w:id="17" w:name="_Toc36555213"/>
+      <w:bookmarkStart w:id="17" w:name="_Toc36735908"/>
       <w:r>
         <w:t>Risque commun général</w:t>
       </w:r>
       <w:bookmarkEnd w:id="17"/>
     </w:p>
     <w:p>
-      <w:r>
-        <w:t xml:space="preserve">Dans cette partie nous allons vous parlez des risques communs à d’autres entreprises qui pourrait vous impacter vous aussi. Comme vous le savez, il y a des risques que nous ne pouvons pas contrôler comme les risques de catastrophes naturelles, certes ces événements sont rares mais pas inenvisageable. </w:t>
+      <w:pPr>
+        <w:jc w:val="both"/>
+      </w:pPr>
+      <w:r>
+        <w:t>Dans cette partie nous allons vous parlez des risques communs à d’autres entreprises qui pourrait vous impacter vous aussi. Comme vous le savez, il y a des risques que nous ne pouvons pas contrôler comme les risques de catastrophes naturelles</w:t>
+      </w:r>
+      <w:r>
+        <w:t>. Ces</w:t>
+      </w:r>
+      <w:r>
+        <w:t xml:space="preserve"> événements sont </w:t>
+      </w:r>
+      <w:r>
+        <w:t xml:space="preserve">de moins en moins </w:t>
+      </w:r>
+      <w:r>
+        <w:t>rares</w:t>
+      </w:r>
+      <w:r>
+        <w:t xml:space="preserve"> et doivent donc être envisagés</w:t>
+      </w:r>
+      <w:r>
+        <w:t xml:space="preserve">. </w:t>
       </w:r>
     </w:p>
     <w:p>
@@ -3312,7 +4057,7 @@
       <w:pPr>
         <w:pStyle w:val="Lgende"/>
       </w:pPr>
-      <w:bookmarkStart w:id="18" w:name="_Toc36564020"/>
+      <w:bookmarkStart w:id="18" w:name="_Toc36735884"/>
       <w:r>
         <w:t xml:space="preserve">Figure </w:t>
       </w:r>
@@ -3337,22 +4082,113 @@
       <w:r>
         <w:t>: Criticité catastrophe naturel</w:t>
       </w:r>
+      <w:r>
+        <w:t>le</w:t>
+      </w:r>
       <w:bookmarkEnd w:id="18"/>
     </w:p>
     <w:p/>
     <w:p>
-      <w:r>
-        <w:t>Dans votre cas, nous n’avons pas d’informations concernant la gestion de vos données, et la gestion de vos sites où sont vos serveurs. Mais il serait préférable d’avoir une sauvegarde de vos données dans le cloud sur des plateformes spécialisées dans le stockage de données qui sont protéger contre ce genre d’événement naturel car vos données seront stockées avec redondance ce qui permettra sur sécurité accrue. Si vous le souhaitez vous pouvez aussi faire de la redondance de donnée sur vos différents serveurs ce qui ne fera que renforcer la sécurité de vos données.</w:t>
-      </w:r>
-    </w:p>
-    <w:p>
-      <w:r>
-        <w:t>Vous nous faites part qu’il y a un nouveau concurrent sur le marché, ce n’est pas forcément une nouvelle négative, la concurrence peut avoir du bon, cela va pouvoir vous aidez à avoir une nouvelle vision de votre marché, votre concurrent ne peut avoir la même stratégie que vous. Mais faites attention à ne pas vous laisser d</w:t>
-      </w:r>
-      <w:bookmarkStart w:id="19" w:name="_GoBack"/>
-      <w:bookmarkEnd w:id="19"/>
-      <w:r>
-        <w:t>épasser, cela est déjà arriver à un grand nombre d’entreprise de se reposer sur son marché et que son marché s’écroule pour une raison diverse.</w:t>
+      <w:pPr>
+        <w:jc w:val="both"/>
+      </w:pPr>
+      <w:r>
+        <w:t xml:space="preserve">Dans </w:t>
+      </w:r>
+      <w:r>
+        <w:t>le cas de MOTUC</w:t>
+      </w:r>
+      <w:r>
+        <w:t xml:space="preserve">, nous n’avons pas d’informations concernant la gestion </w:t>
+      </w:r>
+      <w:r>
+        <w:t>des</w:t>
+      </w:r>
+      <w:r>
+        <w:t xml:space="preserve"> données, et la gestion de</w:t>
+      </w:r>
+      <w:r>
+        <w:t>s</w:t>
+      </w:r>
+      <w:r>
+        <w:t xml:space="preserve"> sites </w:t>
+      </w:r>
+      <w:r>
+        <w:t>ayant des</w:t>
+      </w:r>
+      <w:r>
+        <w:t xml:space="preserve"> serveurs. </w:t>
+      </w:r>
+      <w:r>
+        <w:t>Il</w:t>
+      </w:r>
+      <w:r>
+        <w:t xml:space="preserve"> serait préférable d’avoir une sauvegarde de</w:t>
+      </w:r>
+      <w:r>
+        <w:t xml:space="preserve">s </w:t>
+      </w:r>
+      <w:r>
+        <w:t>données dans le cloud sur des plateformes spécialisées dans le stockage de données qui sont protég</w:t>
+      </w:r>
+      <w:r>
+        <w:t>ées</w:t>
+      </w:r>
+      <w:r>
+        <w:t xml:space="preserve"> contre ce genre d’événement</w:t>
+      </w:r>
+      <w:r>
+        <w:t>s</w:t>
+      </w:r>
+      <w:r>
+        <w:t xml:space="preserve"> naturel</w:t>
+      </w:r>
+      <w:r>
+        <w:t>s.</w:t>
+      </w:r>
+      <w:r>
+        <w:t xml:space="preserve"> </w:t>
+      </w:r>
+      <w:r>
+        <w:t>Des</w:t>
+      </w:r>
+      <w:r>
+        <w:t xml:space="preserve"> données stockées avec redondance permett</w:t>
+      </w:r>
+      <w:r>
+        <w:t>ent</w:t>
+      </w:r>
+      <w:r>
+        <w:t xml:space="preserve"> </w:t>
+      </w:r>
+      <w:r>
+        <w:t>une</w:t>
+      </w:r>
+      <w:r>
+        <w:t xml:space="preserve"> sécurité accrue. </w:t>
+      </w:r>
+      <w:r>
+        <w:t>Il est aussi possible de faire de la redondance sur les serveurs physiques de l’entreprise sans faire appel au cloud, ce qui augmenterait aussi nettement la sécurité des données.</w:t>
+      </w:r>
+    </w:p>
+    <w:p>
+      <w:pPr>
+        <w:jc w:val="both"/>
+      </w:pPr>
+      <w:r>
+        <w:t xml:space="preserve">Vous nous faites part qu’il y a un nouveau concurrent sur le marché, ce </w:t>
+      </w:r>
+      <w:r>
+        <w:t xml:space="preserve">qui </w:t>
+      </w:r>
+      <w:r>
+        <w:t>n’est pas forcément une nouvelle négative, la concurrence peut avoir du bon, cela va pouvoir vous aidez à avoir une nouvelle vision de votre marché, votre concurrent peut</w:t>
+      </w:r>
+      <w:r>
+        <w:t xml:space="preserve"> ne pas</w:t>
+      </w:r>
+      <w:r>
+        <w:t xml:space="preserve"> avoir la même stratégie que vous. Mais faites attention à ne pas vous laisser dépasser, cela est déjà arriver à un grand nombre d’entreprise de se reposer sur son marché et que son marché s’écroule pour une raison diverse.</w:t>
       </w:r>
     </w:p>
     <w:p>
@@ -3404,7 +4240,7 @@
       <w:pPr>
         <w:pStyle w:val="Lgende"/>
       </w:pPr>
-      <w:bookmarkStart w:id="20" w:name="_Toc36564021"/>
+      <w:bookmarkStart w:id="19" w:name="_Toc36735885"/>
       <w:r>
         <w:t xml:space="preserve">Figure </w:t>
       </w:r>
@@ -3427,20 +4263,21 @@
         <w:fldChar w:fldCharType="end"/>
       </w:r>
       <w:r>
-        <w:t xml:space="preserve">: Criticité </w:t>
-      </w:r>
-      <w:proofErr w:type="spellStart"/>
-      <w:r>
-        <w:t>concurent</w:t>
-      </w:r>
-      <w:proofErr w:type="spellEnd"/>
-      <w:r>
-        <w:t xml:space="preserve"> stratégie</w:t>
-      </w:r>
-      <w:bookmarkEnd w:id="20"/>
+        <w:t>: Criticité concu</w:t>
+      </w:r>
+      <w:r>
+        <w:t>r</w:t>
+      </w:r>
+      <w:r>
+        <w:t>rent stratégie</w:t>
+      </w:r>
+      <w:bookmarkEnd w:id="19"/>
     </w:p>
     <w:p/>
     <w:p>
+      <w:pPr>
+        <w:jc w:val="both"/>
+      </w:pPr>
       <w:r>
         <w:t>C’est pour cela que nous vous conseillions de bien observer ce que fait votre concurrent pour pouvoir contrer sa stratégie et de continuer à faire évoluer votre entreprise en prenant en compte vos concurrents.</w:t>
       </w:r>
@@ -3453,25 +4290,73 @@
           <w:numId w:val="1"/>
         </w:numPr>
       </w:pPr>
+      <w:bookmarkStart w:id="20" w:name="_Toc36735909"/>
       <w:r>
         <w:t>Risque concernant les magasins</w:t>
       </w:r>
-    </w:p>
-    <w:p>
-      <w:r>
-        <w:t xml:space="preserve">En sachant que vous êtes une chaine de magasin, vous devez savoir qu’il peut y avoir plusieurs types de risque concernant vos magasins. Le premier </w:t>
-      </w:r>
-      <w:r>
-        <w:t>se</w:t>
-      </w:r>
-      <w:r>
-        <w:t xml:space="preserve"> serai en cas de guerre, ou d’attaque terroriste proche de vos magasins, cela est un événement très rare mais il </w:t>
-      </w:r>
-      <w:r>
-        <w:t>obligera</w:t>
-      </w:r>
-      <w:r>
-        <w:t xml:space="preserve"> le magasin à fermer. </w:t>
+      <w:bookmarkEnd w:id="20"/>
+    </w:p>
+    <w:p>
+      <w:pPr>
+        <w:jc w:val="both"/>
+      </w:pPr>
+      <w:r>
+        <w:t>En sachant que vous êtes une chaine de magasin</w:t>
+      </w:r>
+      <w:r>
+        <w:t>s</w:t>
+      </w:r>
+      <w:r>
+        <w:t>, vous devez savoir qu’il peut y avoir plusieurs types de risque</w:t>
+      </w:r>
+      <w:r>
+        <w:t>s</w:t>
+      </w:r>
+      <w:r>
+        <w:t xml:space="preserve"> concernant vos magasins. Le premier serai</w:t>
+      </w:r>
+      <w:r>
+        <w:t>t</w:t>
+      </w:r>
+      <w:r>
+        <w:t xml:space="preserve"> </w:t>
+      </w:r>
+      <w:r>
+        <w:t xml:space="preserve">une </w:t>
+      </w:r>
+      <w:r>
+        <w:t xml:space="preserve">guerre, </w:t>
+      </w:r>
+      <w:r>
+        <w:t>attaque</w:t>
+      </w:r>
+      <w:r>
+        <w:t xml:space="preserve"> terroriste </w:t>
+      </w:r>
+      <w:r>
+        <w:t xml:space="preserve">ou conflit local </w:t>
+      </w:r>
+      <w:r>
+        <w:t xml:space="preserve">proche de vos magasins, </w:t>
+      </w:r>
+      <w:r>
+        <w:t xml:space="preserve">des évènements rares, mais dont la probabilité ne cesse d’augmenter en France et en occident. Les conséquences en </w:t>
+      </w:r>
+      <w:proofErr w:type="gramStart"/>
+      <w:r>
+        <w:t>serait</w:t>
+      </w:r>
+      <w:proofErr w:type="gramEnd"/>
+      <w:r>
+        <w:t xml:space="preserve"> </w:t>
+      </w:r>
+      <w:proofErr w:type="spellStart"/>
+      <w:r>
+        <w:t>évidement</w:t>
+      </w:r>
+      <w:proofErr w:type="spellEnd"/>
+      <w:r>
+        <w:t xml:space="preserve"> dramatiques.</w:t>
       </w:r>
     </w:p>
     <w:p>
@@ -3523,7 +4408,7 @@
       <w:pPr>
         <w:pStyle w:val="Lgende"/>
       </w:pPr>
-      <w:bookmarkStart w:id="21" w:name="_Toc36564022"/>
+      <w:bookmarkStart w:id="21" w:name="_Toc36735886"/>
       <w:r>
         <w:t xml:space="preserve">Figure </w:t>
       </w:r>
@@ -3551,17 +4436,26 @@
       <w:bookmarkEnd w:id="21"/>
     </w:p>
     <w:p>
+      <w:pPr>
+        <w:jc w:val="both"/>
+      </w:pPr>
       <w:r>
         <w:t xml:space="preserve">Vous allez ensuite devoir investir dans le marketing pour remettre en avant votre entreprise et continuer à faire parler de vous. </w:t>
       </w:r>
     </w:p>
     <w:p/>
     <w:p>
-      <w:r>
-        <w:t xml:space="preserve">Ensuite il peut y avoir des risques de manifestations par forcement contre votre entreprise mais comme vous avez pu le voir l’année dernière </w:t>
-      </w:r>
-      <w:r>
-        <w:t xml:space="preserve">lors de la manifestation des gilets jaune, il y a eu de nombreuses entreprises qui ont subi de grosse perte de chiffre d’affaire. Cela arrive de plus en plus souvent il va falloir faire attention à cela. </w:t>
+      <w:pPr>
+        <w:jc w:val="both"/>
+      </w:pPr>
+      <w:r>
+        <w:t>Les</w:t>
+      </w:r>
+      <w:r>
+        <w:t xml:space="preserve"> manifestations </w:t>
+      </w:r>
+      <w:r>
+        <w:t xml:space="preserve">sont aussi un risque pour le magasin même si celui-ci n’est pas visé. Des exemples récents illustrent bien le pouvoir destructeur que peut avoir une manifestation pour les commerces sur son trajet. </w:t>
       </w:r>
     </w:p>
     <w:p>
@@ -3614,7 +4508,7 @@
       <w:pPr>
         <w:pStyle w:val="Lgende"/>
       </w:pPr>
-      <w:bookmarkStart w:id="22" w:name="_Toc36564023"/>
+      <w:bookmarkStart w:id="22" w:name="_Toc36735887"/>
       <w:r>
         <w:t xml:space="preserve">Figure </w:t>
       </w:r>
@@ -3643,6 +4537,9 @@
     </w:p>
     <w:p/>
     <w:p>
+      <w:pPr>
+        <w:jc w:val="both"/>
+      </w:pPr>
       <w:r>
         <w:t>Nous vous proposons comme solution des assurances contre ce genre d’événement ou avoir une trésorerie nécessaire pour payer vos employés pendant plusieurs semaines sans avoir de chiffre d’affaire. Pour certains risques il n’y a pas de solution efficace comme ici.</w:t>
       </w:r>
@@ -3671,6 +4568,7 @@
           <w:szCs w:val="52"/>
         </w:rPr>
       </w:pPr>
+      <w:bookmarkStart w:id="23" w:name="_Toc36735910"/>
       <w:r>
         <w:rPr>
           <w:sz w:val="52"/>
@@ -3679,41 +4577,41 @@
         <w:lastRenderedPageBreak/>
         <w:t>Conclusion</w:t>
       </w:r>
-    </w:p>
-    <w:p>
-      <w:r>
-        <w:t xml:space="preserve">La gestion des risques implique la mise en place de processus, de méthodes et d'outils afin de traiter les conséquences des événements que </w:t>
-      </w:r>
-      <w:r>
-        <w:t>nous</w:t>
-      </w:r>
-      <w:r>
-        <w:t xml:space="preserve"> </w:t>
-      </w:r>
-      <w:r>
-        <w:t xml:space="preserve">avons </w:t>
-      </w:r>
-      <w:r>
-        <w:t>identifiés comme représentant des menaces importantes pour votre entreprise. Cela pourrait être aussi simple que de mettre de côté des réserves financières afin de faciliter les problèmes de trésorerie s'ils surviennent ou de garantir une sauvegarde informatique efficace et des procédures de soutien des TI pour traiter une panne des systèmes.</w:t>
-      </w:r>
-    </w:p>
-    <w:p>
+      <w:bookmarkEnd w:id="23"/>
+    </w:p>
+    <w:p>
+      <w:pPr>
+        <w:jc w:val="both"/>
+      </w:pPr>
+      <w:r>
+        <w:t>La gestion des risques implique la mise en place de processus, de méthodes et d'outils afin de traiter les conséquences des événements que nous avons identifiés comme représentant des menaces importantes pour votre entreprise. Cela pourrait être aussi simple que de mettre de côté des réserves financières afin de faciliter les problèmes de trésorerie s'ils surviennent ou de garantir une sauvegarde informatique efficace et des procédures de soutien des TI pour traiter une panne des systèmes.</w:t>
+      </w:r>
+    </w:p>
+    <w:p>
+      <w:pPr>
+        <w:jc w:val="both"/>
+      </w:pPr>
       <w:r>
         <w:t>Les programmes traitant des menaces identifiées au cours de l'évaluation des risques sont souvent appelés les plans de continuité des opérations. Ils indiquent ce que vous devez faire si un événement donné survient, par exemple si un incendie détruit votre bureau. Vous ne pouvez éviter tous les risques, mais les plans de continuité des opérations peuvent minimiser la perturbation de votre activité.</w:t>
       </w:r>
     </w:p>
     <w:p>
+      <w:pPr>
+        <w:jc w:val="both"/>
+      </w:pPr>
       <w:r>
         <w:t>Les évaluations des risques changeront de pair avec la croissance de votre entreprise ou en raison de changements internes ou externes. Cela signifie que les processus que vous avez mis en place pour gérer les risques de votre entreprise doivent être revus périodiquement. De telles révisions identifieront les améliorations à apporter aux processus et peuvent également indiquer le fait qu'un processus ne soit plus nécessaire.</w:t>
       </w:r>
     </w:p>
     <w:p/>
     <w:p>
+      <w:pPr>
+        <w:jc w:val="both"/>
+      </w:pPr>
       <w:r>
         <w:t>Il existe quatre façons de traiter ou de gérer chaque risque que vous avez identifié. Vous pouvez :</w:t>
       </w:r>
     </w:p>
-    <w:p/>
     <w:p>
       <w:pPr>
         <w:pStyle w:val="Paragraphedeliste"/>
@@ -3735,10 +4633,7 @@
         </w:numPr>
       </w:pPr>
       <w:r>
-        <w:t>L</w:t>
-      </w:r>
-      <w:r>
-        <w:t>e transférer</w:t>
+        <w:t>Le transférer</w:t>
       </w:r>
     </w:p>
     <w:p>
@@ -3750,10 +4645,7 @@
         </w:numPr>
       </w:pPr>
       <w:r>
-        <w:t>L</w:t>
-      </w:r>
-      <w:r>
-        <w:t>e diminuer</w:t>
+        <w:t>Le diminuer</w:t>
       </w:r>
     </w:p>
     <w:p>
@@ -3765,18 +4657,26 @@
         </w:numPr>
       </w:pPr>
       <w:r>
-        <w:t>L</w:t>
-      </w:r>
-      <w:r>
-        <w:t>'éliminer</w:t>
-      </w:r>
-    </w:p>
-    <w:p>
+        <w:t>L'éliminer</w:t>
+      </w:r>
+    </w:p>
+    <w:p>
+      <w:pPr>
+        <w:ind w:left="360"/>
+      </w:pPr>
+    </w:p>
+    <w:p>
+      <w:pPr>
+        <w:jc w:val="both"/>
+      </w:pPr>
       <w:r>
         <w:t>Par exemple, vous pourriez décider d'accepter un risque, car le coût relié à son élimination complète est trop élevé. Vous pourriez décider de transférer le risque, ce qui est habituellement effectué avec une assurance. Ou vous pourriez être en mesure de diminuer le risque en introduisant de nouvelles mesures de sécurité ou l'éliminer complètement en changeant la façon dont vous produisez le produit.</w:t>
       </w:r>
     </w:p>
     <w:p>
+      <w:pPr>
+        <w:jc w:val="both"/>
+      </w:pPr>
       <w:r>
         <w:t>Lorsque vous aurez évalué et accepté les mesures et les procédures visant à diminuer le risque, ces mesures doivent être mises en place.</w:t>
       </w:r>
@@ -3792,7 +4692,7 @@
 </file>
 
 <file path=word/numbering.xml><?xml version="1.0" encoding="utf-8"?>
-<w:numbering xmlns:wpc="http://schemas.microsoft.com/office/word/2010/wordprocessingCanvas" xmlns:cx="http://schemas.microsoft.com/office/drawing/2014/chartex" xmlns:cx1="http://schemas.microsoft.com/office/drawing/2015/9/8/chartex" xmlns:cx2="http://schemas.microsoft.com/office/drawing/2015/10/21/chartex" xmlns:cx3="http://schemas.microsoft.com/office/drawing/2016/5/9/chartex" xmlns:cx4="http://schemas.microsoft.com/office/drawing/2016/5/10/chartex" xmlns:cx5="http://schemas.microsoft.com/office/drawing/2016/5/11/chartex" xmlns:cx6="http://schemas.microsoft.com/office/drawing/2016/5/12/chartex" xmlns:cx7="http://schemas.microsoft.com/office/drawing/2016/5/13/chartex" xmlns:cx8="http://schemas.microsoft.com/office/drawing/2016/5/14/chartex" xmlns:mc="http://schemas.openxmlformats.org/markup-compatibility/2006" xmlns:aink="http://schemas.microsoft.com/office/drawing/2016/ink" xmlns:am3d="http://schemas.microsoft.com/office/drawing/2017/model3d" xmlns:o="urn:schemas-microsoft-com:office:office" xmlns:r="http://schemas.openxmlformats.org/officeDocument/2006/relationships" xmlns:m="http://schemas.openxmlformats.org/officeDocument/2006/math" xmlns:v="urn:schemas-microsoft-com:vml" xmlns:wp14="http://schemas.microsoft.com/office/word/2010/wordprocessingDrawing" xmlns:wp="http://schemas.openxmlformats.org/drawingml/2006/wordprocessingDrawing" xmlns:w10="urn:schemas-microsoft-com:office:word" xmlns:w="http://schemas.openxmlformats.org/wordprocessingml/2006/main" xmlns:w14="http://schemas.microsoft.com/office/word/2010/wordml" xmlns:w15="http://schemas.microsoft.com/office/word/2012/wordml" xmlns:w16cid="http://schemas.microsoft.com/office/word/2016/wordml/cid" xmlns:w16se="http://schemas.microsoft.com/office/word/2015/wordml/symex" xmlns:wpg="http://schemas.microsoft.com/office/word/2010/wordprocessingGroup" xmlns:wpi="http://schemas.microsoft.com/office/word/2010/wordprocessingInk" xmlns:wne="http://schemas.microsoft.com/office/word/2006/wordml" xmlns:wps="http://schemas.microsoft.com/office/word/2010/wordprocessingShape" mc:Ignorable="w14 w15 w16se w16cid wp14">
+<w:numbering xmlns:wpc="http://schemas.microsoft.com/office/word/2010/wordprocessingCanvas" xmlns:cx="http://schemas.microsoft.com/office/drawing/2014/chartex" xmlns:cx1="http://schemas.microsoft.com/office/drawing/2015/9/8/chartex" xmlns:cx2="http://schemas.microsoft.com/office/drawing/2015/10/21/chartex" xmlns:cx3="http://schemas.microsoft.com/office/drawing/2016/5/9/chartex" xmlns:cx4="http://schemas.microsoft.com/office/drawing/2016/5/10/chartex" xmlns:cx5="http://schemas.microsoft.com/office/drawing/2016/5/11/chartex" xmlns:cx6="http://schemas.microsoft.com/office/drawing/2016/5/12/chartex" xmlns:cx7="http://schemas.microsoft.com/office/drawing/2016/5/13/chartex" xmlns:cx8="http://schemas.microsoft.com/office/drawing/2016/5/14/chartex" xmlns:mc="http://schemas.openxmlformats.org/markup-compatibility/2006" xmlns:aink="http://schemas.microsoft.com/office/drawing/2016/ink" xmlns:am3d="http://schemas.microsoft.com/office/drawing/2017/model3d" xmlns:o="urn:schemas-microsoft-com:office:office" xmlns:r="http://schemas.openxmlformats.org/officeDocument/2006/relationships" xmlns:m="http://schemas.openxmlformats.org/officeDocument/2006/math" xmlns:v="urn:schemas-microsoft-com:vml" xmlns:wp14="http://schemas.microsoft.com/office/word/2010/wordprocessingDrawing" xmlns:wp="http://schemas.openxmlformats.org/drawingml/2006/wordprocessingDrawing" xmlns:w10="urn:schemas-microsoft-com:office:word" xmlns:w="http://schemas.openxmlformats.org/wordprocessingml/2006/main" xmlns:w14="http://schemas.microsoft.com/office/word/2010/wordml" xmlns:w15="http://schemas.microsoft.com/office/word/2012/wordml" xmlns:w16cex="http://schemas.microsoft.com/office/word/2018/wordml/cex" xmlns:w16cid="http://schemas.microsoft.com/office/word/2016/wordml/cid" xmlns:w16="http://schemas.microsoft.com/office/word/2018/wordml" xmlns:w16se="http://schemas.microsoft.com/office/word/2015/wordml/symex" xmlns:wpg="http://schemas.microsoft.com/office/word/2010/wordprocessingGroup" xmlns:wpi="http://schemas.microsoft.com/office/word/2010/wordprocessingInk" xmlns:wne="http://schemas.microsoft.com/office/word/2006/wordml" xmlns:wps="http://schemas.microsoft.com/office/word/2010/wordprocessingShape" mc:Ignorable="w14 w15 w16se w16cid w16 w16cex wp14">
   <w:abstractNum w:abstractNumId="0" w15:restartNumberingAfterBreak="0">
     <w:nsid w:val="57B50176"/>
     <w:multiLevelType w:val="hybridMultilevel"/>
@@ -4037,7 +4937,7 @@
 </file>
 
 <file path=word/styles.xml><?xml version="1.0" encoding="utf-8"?>
-<w:styles xmlns:mc="http://schemas.openxmlformats.org/markup-compatibility/2006" xmlns:r="http://schemas.openxmlformats.org/officeDocument/2006/relationships" xmlns:w="http://schemas.openxmlformats.org/wordprocessingml/2006/main" xmlns:w14="http://schemas.microsoft.com/office/word/2010/wordml" xmlns:w15="http://schemas.microsoft.com/office/word/2012/wordml" xmlns:w16cid="http://schemas.microsoft.com/office/word/2016/wordml/cid" xmlns:w16se="http://schemas.microsoft.com/office/word/2015/wordml/symex" mc:Ignorable="w14 w15 w16se w16cid">
+<w:styles xmlns:mc="http://schemas.openxmlformats.org/markup-compatibility/2006" xmlns:r="http://schemas.openxmlformats.org/officeDocument/2006/relationships" xmlns:w="http://schemas.openxmlformats.org/wordprocessingml/2006/main" xmlns:w14="http://schemas.microsoft.com/office/word/2010/wordml" xmlns:w15="http://schemas.microsoft.com/office/word/2012/wordml" xmlns:w16cex="http://schemas.microsoft.com/office/word/2018/wordml/cex" xmlns:w16cid="http://schemas.microsoft.com/office/word/2016/wordml/cid" xmlns:w16="http://schemas.microsoft.com/office/word/2018/wordml" xmlns:w16se="http://schemas.microsoft.com/office/word/2015/wordml/symex" mc:Ignorable="w14 w15 w16se w16cid w16 w16cex">
   <w:docDefaults>
     <w:rPrDefault>
       <w:rPr>
@@ -4983,7 +5883,7 @@
 </file>
 
 <file path=customXml/itemProps1.xml><?xml version="1.0" encoding="utf-8"?>
-<ds:datastoreItem xmlns:ds="http://schemas.openxmlformats.org/officeDocument/2006/customXml" ds:itemID="{7F40AF7D-27A8-46A7-A986-12A43B7B0AD2}">
+<ds:datastoreItem xmlns:ds="http://schemas.openxmlformats.org/officeDocument/2006/customXml" ds:itemID="{62278AA2-E273-4813-B3D7-63F34FE76973}">
   <ds:schemaRefs>
     <ds:schemaRef ds:uri="http://schemas.openxmlformats.org/officeDocument/2006/bibliography"/>
   </ds:schemaRefs>

</xml_diff>